<commit_message>
Edited the file ( add in sub versioning.
</commit_message>
<xml_diff>
--- a/CSCI222_System_Development_Assignment_Ver_1.0.docx
+++ b/CSCI222_System_Development_Assignment_Ver_1.0.docx
@@ -2483,6 +2483,7 @@
               <w:noProof/>
               <w:sz w:val="22"/>
               <w:szCs w:val="22"/>
+              <w:lang w:eastAsia="zh-CN"/>
             </w:rPr>
           </w:pPr>
           <w:r>
@@ -2494,7 +2495,7 @@
           <w:r>
             <w:fldChar w:fldCharType="separate"/>
           </w:r>
-          <w:hyperlink w:anchor="_Toc504989701" w:history="1">
+          <w:hyperlink w:anchor="_Toc505110167" w:history="1">
             <w:r>
               <w:rPr>
                 <w:rStyle w:val="Hyperlink"/>
@@ -2511,6 +2512,7 @@
                 <w:noProof/>
                 <w:sz w:val="22"/>
                 <w:szCs w:val="22"/>
+                <w:lang w:eastAsia="zh-CN"/>
               </w:rPr>
               <w:tab/>
             </w:r>
@@ -2540,7 +2542,7 @@
                 <w:noProof/>
                 <w:webHidden/>
               </w:rPr>
-              <w:instrText xml:space="preserve"> PAGEREF _Toc504989701 \h </w:instrText>
+              <w:instrText xml:space="preserve"> PAGEREF _Toc505110167 \h </w:instrText>
             </w:r>
             <w:r>
               <w:rPr>
@@ -2579,9 +2581,10 @@
               <w:caps w:val="0"/>
               <w:sz w:val="22"/>
               <w:szCs w:val="22"/>
+              <w:lang w:eastAsia="zh-CN"/>
             </w:rPr>
           </w:pPr>
-          <w:hyperlink w:anchor="_Toc504989702" w:history="1">
+          <w:hyperlink w:anchor="_Toc505110168" w:history="1">
             <w:r>
               <w:rPr>
                 <w:rStyle w:val="Hyperlink"/>
@@ -2594,6 +2597,7 @@
                 <w:caps w:val="0"/>
                 <w:sz w:val="22"/>
                 <w:szCs w:val="22"/>
+                <w:lang w:eastAsia="zh-CN"/>
               </w:rPr>
               <w:tab/>
             </w:r>
@@ -2619,7 +2623,7 @@
               <w:rPr>
                 <w:webHidden/>
               </w:rPr>
-              <w:instrText xml:space="preserve"> PAGEREF _Toc504989702 \h </w:instrText>
+              <w:instrText xml:space="preserve"> PAGEREF _Toc505110168 \h </w:instrText>
             </w:r>
             <w:r>
               <w:rPr>
@@ -2654,9 +2658,10 @@
               <w:caps w:val="0"/>
               <w:sz w:val="22"/>
               <w:szCs w:val="22"/>
+              <w:lang w:eastAsia="zh-CN"/>
             </w:rPr>
           </w:pPr>
-          <w:hyperlink w:anchor="_Toc504989703" w:history="1">
+          <w:hyperlink w:anchor="_Toc505110169" w:history="1">
             <w:r>
               <w:rPr>
                 <w:rStyle w:val="Hyperlink"/>
@@ -2669,6 +2674,7 @@
                 <w:caps w:val="0"/>
                 <w:sz w:val="22"/>
                 <w:szCs w:val="22"/>
+                <w:lang w:eastAsia="zh-CN"/>
               </w:rPr>
               <w:tab/>
             </w:r>
@@ -2694,7 +2700,7 @@
               <w:rPr>
                 <w:webHidden/>
               </w:rPr>
-              <w:instrText xml:space="preserve"> PAGEREF _Toc504989703 \h </w:instrText>
+              <w:instrText xml:space="preserve"> PAGEREF _Toc505110169 \h </w:instrText>
             </w:r>
             <w:r>
               <w:rPr>
@@ -2729,9 +2735,10 @@
               <w:caps w:val="0"/>
               <w:sz w:val="22"/>
               <w:szCs w:val="22"/>
+              <w:lang w:eastAsia="zh-CN"/>
             </w:rPr>
           </w:pPr>
-          <w:hyperlink w:anchor="_Toc504989704" w:history="1">
+          <w:hyperlink w:anchor="_Toc505110170" w:history="1">
             <w:r>
               <w:rPr>
                 <w:rStyle w:val="Hyperlink"/>
@@ -2744,6 +2751,7 @@
                 <w:caps w:val="0"/>
                 <w:sz w:val="22"/>
                 <w:szCs w:val="22"/>
+                <w:lang w:eastAsia="zh-CN"/>
               </w:rPr>
               <w:tab/>
             </w:r>
@@ -2769,7 +2777,7 @@
               <w:rPr>
                 <w:webHidden/>
               </w:rPr>
-              <w:instrText xml:space="preserve"> PAGEREF _Toc504989704 \h </w:instrText>
+              <w:instrText xml:space="preserve"> PAGEREF _Toc505110170 \h </w:instrText>
             </w:r>
             <w:r>
               <w:rPr>
@@ -2807,9 +2815,10 @@
               <w:noProof/>
               <w:sz w:val="22"/>
               <w:szCs w:val="22"/>
+              <w:lang w:eastAsia="zh-CN"/>
             </w:rPr>
           </w:pPr>
-          <w:hyperlink w:anchor="_Toc504989705" w:history="1">
+          <w:hyperlink w:anchor="_Toc505110171" w:history="1">
             <w:r>
               <w:rPr>
                 <w:rStyle w:val="Hyperlink"/>
@@ -2826,6 +2835,7 @@
                 <w:noProof/>
                 <w:sz w:val="22"/>
                 <w:szCs w:val="22"/>
+                <w:lang w:eastAsia="zh-CN"/>
               </w:rPr>
               <w:tab/>
             </w:r>
@@ -2855,7 +2865,7 @@
                 <w:noProof/>
                 <w:webHidden/>
               </w:rPr>
-              <w:instrText xml:space="preserve"> PAGEREF _Toc504989705 \h </w:instrText>
+              <w:instrText xml:space="preserve"> PAGEREF _Toc505110171 \h </w:instrText>
             </w:r>
             <w:r>
               <w:rPr>
@@ -2894,9 +2904,10 @@
               <w:caps w:val="0"/>
               <w:sz w:val="22"/>
               <w:szCs w:val="22"/>
+              <w:lang w:eastAsia="zh-CN"/>
             </w:rPr>
           </w:pPr>
-          <w:hyperlink w:anchor="_Toc504989706" w:history="1">
+          <w:hyperlink w:anchor="_Toc505110172" w:history="1">
             <w:r>
               <w:rPr>
                 <w:rStyle w:val="Hyperlink"/>
@@ -2909,6 +2920,7 @@
                 <w:caps w:val="0"/>
                 <w:sz w:val="22"/>
                 <w:szCs w:val="22"/>
+                <w:lang w:eastAsia="zh-CN"/>
               </w:rPr>
               <w:tab/>
             </w:r>
@@ -2934,7 +2946,7 @@
               <w:rPr>
                 <w:webHidden/>
               </w:rPr>
-              <w:instrText xml:space="preserve"> PAGEREF _Toc504989706 \h </w:instrText>
+              <w:instrText xml:space="preserve"> PAGEREF _Toc505110172 \h </w:instrText>
             </w:r>
             <w:r>
               <w:rPr>
@@ -2952,81 +2964,6 @@
                 <w:webHidden/>
               </w:rPr>
               <w:t>5</w:t>
-            </w:r>
-            <w:r>
-              <w:rPr>
-                <w:webHidden/>
-              </w:rPr>
-              <w:fldChar w:fldCharType="end"/>
-            </w:r>
-          </w:hyperlink>
-        </w:p>
-        <w:p>
-          <w:pPr>
-            <w:pStyle w:val="TOC2"/>
-            <w:rPr>
-              <w:rFonts w:asciiTheme="minorHAnsi" w:eastAsiaTheme="minorEastAsia" w:hAnsiTheme="minorHAnsi" w:cstheme="minorBidi"/>
-              <w:caps w:val="0"/>
-              <w:sz w:val="22"/>
-              <w:szCs w:val="22"/>
-            </w:rPr>
-          </w:pPr>
-          <w:hyperlink w:anchor="_Toc504989707" w:history="1">
-            <w:r>
-              <w:rPr>
-                <w:rStyle w:val="Hyperlink"/>
-              </w:rPr>
-              <w:t>2.2</w:t>
-            </w:r>
-            <w:r>
-              <w:rPr>
-                <w:rFonts w:asciiTheme="minorHAnsi" w:eastAsiaTheme="minorEastAsia" w:hAnsiTheme="minorHAnsi" w:cstheme="minorBidi"/>
-                <w:caps w:val="0"/>
-                <w:sz w:val="22"/>
-                <w:szCs w:val="22"/>
-              </w:rPr>
-              <w:tab/>
-            </w:r>
-            <w:r>
-              <w:rPr>
-                <w:rStyle w:val="Hyperlink"/>
-              </w:rPr>
-              <w:t>Role Allocation</w:t>
-            </w:r>
-            <w:r>
-              <w:rPr>
-                <w:webHidden/>
-              </w:rPr>
-              <w:tab/>
-            </w:r>
-            <w:r>
-              <w:rPr>
-                <w:webHidden/>
-              </w:rPr>
-              <w:fldChar w:fldCharType="begin"/>
-            </w:r>
-            <w:r>
-              <w:rPr>
-                <w:webHidden/>
-              </w:rPr>
-              <w:instrText xml:space="preserve"> PAGEREF _Toc504989707 \h </w:instrText>
-            </w:r>
-            <w:r>
-              <w:rPr>
-                <w:webHidden/>
-              </w:rPr>
-            </w:r>
-            <w:r>
-              <w:rPr>
-                <w:webHidden/>
-              </w:rPr>
-              <w:fldChar w:fldCharType="separate"/>
-            </w:r>
-            <w:r>
-              <w:rPr>
-                <w:webHidden/>
-              </w:rPr>
-              <w:t>6</w:t>
             </w:r>
             <w:r>
               <w:rPr>
@@ -3047,9 +2984,10 @@
               <w:noProof/>
               <w:sz w:val="22"/>
               <w:szCs w:val="22"/>
+              <w:lang w:eastAsia="zh-CN"/>
             </w:rPr>
           </w:pPr>
-          <w:hyperlink w:anchor="_Toc504989708" w:history="1">
+          <w:hyperlink w:anchor="_Toc505110173" w:history="1">
             <w:r>
               <w:rPr>
                 <w:rStyle w:val="Hyperlink"/>
@@ -3066,6 +3004,7 @@
                 <w:noProof/>
                 <w:sz w:val="22"/>
                 <w:szCs w:val="22"/>
+                <w:lang w:eastAsia="zh-CN"/>
               </w:rPr>
               <w:tab/>
             </w:r>
@@ -3095,7 +3034,7 @@
                 <w:noProof/>
                 <w:webHidden/>
               </w:rPr>
-              <w:instrText xml:space="preserve"> PAGEREF _Toc504989708 \h </w:instrText>
+              <w:instrText xml:space="preserve"> PAGEREF _Toc505110173 \h </w:instrText>
             </w:r>
             <w:r>
               <w:rPr>
@@ -3115,7 +3054,7 @@
                 <w:noProof/>
                 <w:webHidden/>
               </w:rPr>
-              <w:t>7</w:t>
+              <w:t>6</w:t>
             </w:r>
             <w:r>
               <w:rPr>
@@ -3134,9 +3073,10 @@
               <w:caps w:val="0"/>
               <w:sz w:val="22"/>
               <w:szCs w:val="22"/>
+              <w:lang w:eastAsia="zh-CN"/>
             </w:rPr>
           </w:pPr>
-          <w:hyperlink w:anchor="_Toc504989709" w:history="1">
+          <w:hyperlink w:anchor="_Toc505110174" w:history="1">
             <w:r>
               <w:rPr>
                 <w:rStyle w:val="Hyperlink"/>
@@ -3149,6 +3089,7 @@
                 <w:caps w:val="0"/>
                 <w:sz w:val="22"/>
                 <w:szCs w:val="22"/>
+                <w:lang w:eastAsia="zh-CN"/>
               </w:rPr>
               <w:tab/>
             </w:r>
@@ -3174,7 +3115,7 @@
               <w:rPr>
                 <w:webHidden/>
               </w:rPr>
-              <w:instrText xml:space="preserve"> PAGEREF _Toc504989709 \h </w:instrText>
+              <w:instrText xml:space="preserve"> PAGEREF _Toc505110174 \h </w:instrText>
             </w:r>
             <w:r>
               <w:rPr>
@@ -3191,7 +3132,7 @@
               <w:rPr>
                 <w:webHidden/>
               </w:rPr>
-              <w:t>7</w:t>
+              <w:t>6</w:t>
             </w:r>
             <w:r>
               <w:rPr>
@@ -3212,9 +3153,10 @@
               <w:noProof/>
               <w:sz w:val="22"/>
               <w:szCs w:val="22"/>
+              <w:lang w:eastAsia="zh-CN"/>
             </w:rPr>
           </w:pPr>
-          <w:hyperlink w:anchor="_Toc504989710" w:history="1">
+          <w:hyperlink w:anchor="_Toc505110175" w:history="1">
             <w:r>
               <w:rPr>
                 <w:rStyle w:val="Hyperlink"/>
@@ -3231,6 +3173,7 @@
                 <w:noProof/>
                 <w:sz w:val="22"/>
                 <w:szCs w:val="22"/>
+                <w:lang w:eastAsia="zh-CN"/>
               </w:rPr>
               <w:tab/>
             </w:r>
@@ -3260,7 +3203,7 @@
                 <w:noProof/>
                 <w:webHidden/>
               </w:rPr>
-              <w:instrText xml:space="preserve"> PAGEREF _Toc504989710 \h </w:instrText>
+              <w:instrText xml:space="preserve"> PAGEREF _Toc505110175 \h </w:instrText>
             </w:r>
             <w:r>
               <w:rPr>
@@ -3280,7 +3223,7 @@
                 <w:noProof/>
                 <w:webHidden/>
               </w:rPr>
-              <w:t>8</w:t>
+              <w:t>7</w:t>
             </w:r>
             <w:r>
               <w:rPr>
@@ -3299,9 +3242,10 @@
               <w:caps w:val="0"/>
               <w:sz w:val="22"/>
               <w:szCs w:val="22"/>
+              <w:lang w:eastAsia="zh-CN"/>
             </w:rPr>
           </w:pPr>
-          <w:hyperlink w:anchor="_Toc504989711" w:history="1">
+          <w:hyperlink w:anchor="_Toc505110176" w:history="1">
             <w:r>
               <w:rPr>
                 <w:rStyle w:val="Hyperlink"/>
@@ -3314,6 +3258,7 @@
                 <w:caps w:val="0"/>
                 <w:sz w:val="22"/>
                 <w:szCs w:val="22"/>
+                <w:lang w:eastAsia="zh-CN"/>
               </w:rPr>
               <w:tab/>
             </w:r>
@@ -3339,7 +3284,7 @@
               <w:rPr>
                 <w:webHidden/>
               </w:rPr>
-              <w:instrText xml:space="preserve"> PAGEREF _Toc504989711 \h </w:instrText>
+              <w:instrText xml:space="preserve"> PAGEREF _Toc505110176 \h </w:instrText>
             </w:r>
             <w:r>
               <w:rPr>
@@ -3356,7 +3301,7 @@
               <w:rPr>
                 <w:webHidden/>
               </w:rPr>
-              <w:t>8</w:t>
+              <w:t>7</w:t>
             </w:r>
             <w:r>
               <w:rPr>
@@ -3377,9 +3322,10 @@
               <w:iCs w:val="0"/>
               <w:sz w:val="22"/>
               <w:szCs w:val="22"/>
+              <w:lang w:eastAsia="zh-CN"/>
             </w:rPr>
           </w:pPr>
-          <w:hyperlink w:anchor="_Toc504989712" w:history="1">
+          <w:hyperlink w:anchor="_Toc505110177" w:history="1">
             <w:r>
               <w:rPr>
                 <w:rStyle w:val="Hyperlink"/>
@@ -3392,6 +3338,7 @@
                 <w:iCs w:val="0"/>
                 <w:sz w:val="22"/>
                 <w:szCs w:val="22"/>
+                <w:lang w:eastAsia="zh-CN"/>
               </w:rPr>
               <w:tab/>
             </w:r>
@@ -3417,7 +3364,7 @@
               <w:rPr>
                 <w:webHidden/>
               </w:rPr>
-              <w:instrText xml:space="preserve"> PAGEREF _Toc504989712 \h </w:instrText>
+              <w:instrText xml:space="preserve"> PAGEREF _Toc505110177 \h </w:instrText>
             </w:r>
             <w:r>
               <w:rPr>
@@ -3434,7 +3381,7 @@
               <w:rPr>
                 <w:webHidden/>
               </w:rPr>
-              <w:t>8</w:t>
+              <w:t>7</w:t>
             </w:r>
             <w:r>
               <w:rPr>
@@ -3455,9 +3402,10 @@
               <w:iCs w:val="0"/>
               <w:sz w:val="22"/>
               <w:szCs w:val="22"/>
+              <w:lang w:eastAsia="zh-CN"/>
             </w:rPr>
           </w:pPr>
-          <w:hyperlink w:anchor="_Toc504989713" w:history="1">
+          <w:hyperlink w:anchor="_Toc505110178" w:history="1">
             <w:r>
               <w:rPr>
                 <w:rStyle w:val="Hyperlink"/>
@@ -3470,6 +3418,7 @@
                 <w:iCs w:val="0"/>
                 <w:sz w:val="22"/>
                 <w:szCs w:val="22"/>
+                <w:lang w:eastAsia="zh-CN"/>
               </w:rPr>
               <w:tab/>
             </w:r>
@@ -3495,7 +3444,7 @@
               <w:rPr>
                 <w:webHidden/>
               </w:rPr>
-              <w:instrText xml:space="preserve"> PAGEREF _Toc504989713 \h </w:instrText>
+              <w:instrText xml:space="preserve"> PAGEREF _Toc505110178 \h </w:instrText>
             </w:r>
             <w:r>
               <w:rPr>
@@ -3512,7 +3461,7 @@
               <w:rPr>
                 <w:webHidden/>
               </w:rPr>
-              <w:t>12</w:t>
+              <w:t>11</w:t>
             </w:r>
             <w:r>
               <w:rPr>
@@ -3530,9 +3479,10 @@
               <w:caps w:val="0"/>
               <w:sz w:val="22"/>
               <w:szCs w:val="22"/>
+              <w:lang w:eastAsia="zh-CN"/>
             </w:rPr>
           </w:pPr>
-          <w:hyperlink w:anchor="_Toc504989714" w:history="1">
+          <w:hyperlink w:anchor="_Toc505110179" w:history="1">
             <w:r>
               <w:rPr>
                 <w:rStyle w:val="Hyperlink"/>
@@ -3545,6 +3495,7 @@
                 <w:caps w:val="0"/>
                 <w:sz w:val="22"/>
                 <w:szCs w:val="22"/>
+                <w:lang w:eastAsia="zh-CN"/>
               </w:rPr>
               <w:tab/>
             </w:r>
@@ -3570,7 +3521,7 @@
               <w:rPr>
                 <w:webHidden/>
               </w:rPr>
-              <w:instrText xml:space="preserve"> PAGEREF _Toc504989714 \h </w:instrText>
+              <w:instrText xml:space="preserve"> PAGEREF _Toc505110179 \h </w:instrText>
             </w:r>
             <w:r>
               <w:rPr>
@@ -3587,7 +3538,7 @@
               <w:rPr>
                 <w:webHidden/>
               </w:rPr>
-              <w:t>13</w:t>
+              <w:t>12</w:t>
             </w:r>
             <w:r>
               <w:rPr>
@@ -3608,9 +3559,10 @@
               <w:iCs w:val="0"/>
               <w:sz w:val="22"/>
               <w:szCs w:val="22"/>
+              <w:lang w:eastAsia="zh-CN"/>
             </w:rPr>
           </w:pPr>
-          <w:hyperlink w:anchor="_Toc504989715" w:history="1">
+          <w:hyperlink w:anchor="_Toc505110180" w:history="1">
             <w:r>
               <w:rPr>
                 <w:rStyle w:val="Hyperlink"/>
@@ -3623,6 +3575,7 @@
                 <w:iCs w:val="0"/>
                 <w:sz w:val="22"/>
                 <w:szCs w:val="22"/>
+                <w:lang w:eastAsia="zh-CN"/>
               </w:rPr>
               <w:tab/>
             </w:r>
@@ -3648,7 +3601,7 @@
               <w:rPr>
                 <w:webHidden/>
               </w:rPr>
-              <w:instrText xml:space="preserve"> PAGEREF _Toc504989715 \h </w:instrText>
+              <w:instrText xml:space="preserve"> PAGEREF _Toc505110180 \h </w:instrText>
             </w:r>
             <w:r>
               <w:rPr>
@@ -3665,7 +3618,7 @@
               <w:rPr>
                 <w:webHidden/>
               </w:rPr>
-              <w:t>13</w:t>
+              <w:t>12</w:t>
             </w:r>
             <w:r>
               <w:rPr>
@@ -3686,9 +3639,10 @@
               <w:iCs w:val="0"/>
               <w:sz w:val="22"/>
               <w:szCs w:val="22"/>
+              <w:lang w:eastAsia="zh-CN"/>
             </w:rPr>
           </w:pPr>
-          <w:hyperlink w:anchor="_Toc504989716" w:history="1">
+          <w:hyperlink w:anchor="_Toc505110181" w:history="1">
             <w:r>
               <w:rPr>
                 <w:rStyle w:val="Hyperlink"/>
@@ -3701,6 +3655,7 @@
                 <w:iCs w:val="0"/>
                 <w:sz w:val="22"/>
                 <w:szCs w:val="22"/>
+                <w:lang w:eastAsia="zh-CN"/>
               </w:rPr>
               <w:tab/>
             </w:r>
@@ -3726,7 +3681,7 @@
               <w:rPr>
                 <w:webHidden/>
               </w:rPr>
-              <w:instrText xml:space="preserve"> PAGEREF _Toc504989716 \h </w:instrText>
+              <w:instrText xml:space="preserve"> PAGEREF _Toc505110181 \h </w:instrText>
             </w:r>
             <w:r>
               <w:rPr>
@@ -3743,7 +3698,7 @@
               <w:rPr>
                 <w:webHidden/>
               </w:rPr>
-              <w:t>14</w:t>
+              <w:t>13</w:t>
             </w:r>
             <w:r>
               <w:rPr>
@@ -3764,9 +3719,10 @@
               <w:iCs w:val="0"/>
               <w:sz w:val="22"/>
               <w:szCs w:val="22"/>
+              <w:lang w:eastAsia="zh-CN"/>
             </w:rPr>
           </w:pPr>
-          <w:hyperlink w:anchor="_Toc504989717" w:history="1">
+          <w:hyperlink w:anchor="_Toc505110182" w:history="1">
             <w:r>
               <w:rPr>
                 <w:rStyle w:val="Hyperlink"/>
@@ -3779,6 +3735,7 @@
                 <w:iCs w:val="0"/>
                 <w:sz w:val="22"/>
                 <w:szCs w:val="22"/>
+                <w:lang w:eastAsia="zh-CN"/>
               </w:rPr>
               <w:tab/>
             </w:r>
@@ -3804,7 +3761,7 @@
               <w:rPr>
                 <w:webHidden/>
               </w:rPr>
-              <w:instrText xml:space="preserve"> PAGEREF _Toc504989717 \h </w:instrText>
+              <w:instrText xml:space="preserve"> PAGEREF _Toc505110182 \h </w:instrText>
             </w:r>
             <w:r>
               <w:rPr>
@@ -3821,7 +3778,7 @@
               <w:rPr>
                 <w:webHidden/>
               </w:rPr>
-              <w:t>15</w:t>
+              <w:t>14</w:t>
             </w:r>
             <w:r>
               <w:rPr>
@@ -3839,9 +3796,10 @@
               <w:caps w:val="0"/>
               <w:sz w:val="22"/>
               <w:szCs w:val="22"/>
+              <w:lang w:eastAsia="zh-CN"/>
             </w:rPr>
           </w:pPr>
-          <w:hyperlink w:anchor="_Toc504989718" w:history="1">
+          <w:hyperlink w:anchor="_Toc505110183" w:history="1">
             <w:r>
               <w:rPr>
                 <w:rStyle w:val="Hyperlink"/>
@@ -3854,6 +3812,7 @@
                 <w:caps w:val="0"/>
                 <w:sz w:val="22"/>
                 <w:szCs w:val="22"/>
+                <w:lang w:eastAsia="zh-CN"/>
               </w:rPr>
               <w:tab/>
             </w:r>
@@ -3879,7 +3838,7 @@
               <w:rPr>
                 <w:webHidden/>
               </w:rPr>
-              <w:instrText xml:space="preserve"> PAGEREF _Toc504989718 \h </w:instrText>
+              <w:instrText xml:space="preserve"> PAGEREF _Toc505110183 \h </w:instrText>
             </w:r>
             <w:r>
               <w:rPr>
@@ -3896,7 +3855,7 @@
               <w:rPr>
                 <w:webHidden/>
               </w:rPr>
-              <w:t>16</w:t>
+              <w:t>15</w:t>
             </w:r>
             <w:r>
               <w:rPr>
@@ -3917,9 +3876,10 @@
               <w:iCs w:val="0"/>
               <w:sz w:val="22"/>
               <w:szCs w:val="22"/>
+              <w:lang w:eastAsia="zh-CN"/>
             </w:rPr>
           </w:pPr>
-          <w:hyperlink w:anchor="_Toc504989719" w:history="1">
+          <w:hyperlink w:anchor="_Toc505110184" w:history="1">
             <w:r>
               <w:rPr>
                 <w:rStyle w:val="Hyperlink"/>
@@ -3932,6 +3892,7 @@
                 <w:iCs w:val="0"/>
                 <w:sz w:val="22"/>
                 <w:szCs w:val="22"/>
+                <w:lang w:eastAsia="zh-CN"/>
               </w:rPr>
               <w:tab/>
             </w:r>
@@ -3957,7 +3918,7 @@
               <w:rPr>
                 <w:webHidden/>
               </w:rPr>
-              <w:instrText xml:space="preserve"> PAGEREF _Toc504989719 \h </w:instrText>
+              <w:instrText xml:space="preserve"> PAGEREF _Toc505110184 \h </w:instrText>
             </w:r>
             <w:r>
               <w:rPr>
@@ -3974,7 +3935,7 @@
               <w:rPr>
                 <w:webHidden/>
               </w:rPr>
-              <w:t>16</w:t>
+              <w:t>15</w:t>
             </w:r>
             <w:r>
               <w:rPr>
@@ -3995,9 +3956,10 @@
               <w:iCs w:val="0"/>
               <w:sz w:val="22"/>
               <w:szCs w:val="22"/>
+              <w:lang w:eastAsia="zh-CN"/>
             </w:rPr>
           </w:pPr>
-          <w:hyperlink w:anchor="_Toc504989720" w:history="1">
+          <w:hyperlink w:anchor="_Toc505110185" w:history="1">
             <w:r>
               <w:rPr>
                 <w:rStyle w:val="Hyperlink"/>
@@ -4010,6 +3972,7 @@
                 <w:iCs w:val="0"/>
                 <w:sz w:val="22"/>
                 <w:szCs w:val="22"/>
+                <w:lang w:eastAsia="zh-CN"/>
               </w:rPr>
               <w:tab/>
             </w:r>
@@ -4035,7 +3998,7 @@
               <w:rPr>
                 <w:webHidden/>
               </w:rPr>
-              <w:instrText xml:space="preserve"> PAGEREF _Toc504989720 \h </w:instrText>
+              <w:instrText xml:space="preserve"> PAGEREF _Toc505110185 \h </w:instrText>
             </w:r>
             <w:r>
               <w:rPr>
@@ -4052,7 +4015,7 @@
               <w:rPr>
                 <w:webHidden/>
               </w:rPr>
-              <w:t>17</w:t>
+              <w:t>16</w:t>
             </w:r>
             <w:r>
               <w:rPr>
@@ -4073,9 +4036,10 @@
               <w:iCs w:val="0"/>
               <w:sz w:val="22"/>
               <w:szCs w:val="22"/>
+              <w:lang w:eastAsia="zh-CN"/>
             </w:rPr>
           </w:pPr>
-          <w:hyperlink w:anchor="_Toc504989721" w:history="1">
+          <w:hyperlink w:anchor="_Toc505110186" w:history="1">
             <w:r>
               <w:rPr>
                 <w:rStyle w:val="Hyperlink"/>
@@ -4088,6 +4052,7 @@
                 <w:iCs w:val="0"/>
                 <w:sz w:val="22"/>
                 <w:szCs w:val="22"/>
+                <w:lang w:eastAsia="zh-CN"/>
               </w:rPr>
               <w:tab/>
             </w:r>
@@ -4113,7 +4078,7 @@
               <w:rPr>
                 <w:webHidden/>
               </w:rPr>
-              <w:instrText xml:space="preserve"> PAGEREF _Toc504989721 \h </w:instrText>
+              <w:instrText xml:space="preserve"> PAGEREF _Toc505110186 \h </w:instrText>
             </w:r>
             <w:r>
               <w:rPr>
@@ -4130,7 +4095,7 @@
               <w:rPr>
                 <w:webHidden/>
               </w:rPr>
-              <w:t>17</w:t>
+              <w:t>16</w:t>
             </w:r>
             <w:r>
               <w:rPr>
@@ -4151,9 +4116,10 @@
               <w:iCs w:val="0"/>
               <w:sz w:val="22"/>
               <w:szCs w:val="22"/>
+              <w:lang w:eastAsia="zh-CN"/>
             </w:rPr>
           </w:pPr>
-          <w:hyperlink w:anchor="_Toc504989722" w:history="1">
+          <w:hyperlink w:anchor="_Toc505110187" w:history="1">
             <w:r>
               <w:rPr>
                 <w:rStyle w:val="Hyperlink"/>
@@ -4166,6 +4132,7 @@
                 <w:iCs w:val="0"/>
                 <w:sz w:val="22"/>
                 <w:szCs w:val="22"/>
+                <w:lang w:eastAsia="zh-CN"/>
               </w:rPr>
               <w:tab/>
             </w:r>
@@ -4191,7 +4158,7 @@
               <w:rPr>
                 <w:webHidden/>
               </w:rPr>
-              <w:instrText xml:space="preserve"> PAGEREF _Toc504989722 \h </w:instrText>
+              <w:instrText xml:space="preserve"> PAGEREF _Toc505110187 \h </w:instrText>
             </w:r>
             <w:r>
               <w:rPr>
@@ -4208,7 +4175,7 @@
               <w:rPr>
                 <w:webHidden/>
               </w:rPr>
-              <w:t>18</w:t>
+              <w:t>17</w:t>
             </w:r>
             <w:r>
               <w:rPr>
@@ -4229,9 +4196,10 @@
               <w:iCs w:val="0"/>
               <w:sz w:val="22"/>
               <w:szCs w:val="22"/>
+              <w:lang w:eastAsia="zh-CN"/>
             </w:rPr>
           </w:pPr>
-          <w:hyperlink w:anchor="_Toc504989723" w:history="1">
+          <w:hyperlink w:anchor="_Toc505110188" w:history="1">
             <w:r>
               <w:rPr>
                 <w:rStyle w:val="Hyperlink"/>
@@ -4244,6 +4212,7 @@
                 <w:iCs w:val="0"/>
                 <w:sz w:val="22"/>
                 <w:szCs w:val="22"/>
+                <w:lang w:eastAsia="zh-CN"/>
               </w:rPr>
               <w:tab/>
             </w:r>
@@ -4269,7 +4238,7 @@
               <w:rPr>
                 <w:webHidden/>
               </w:rPr>
-              <w:instrText xml:space="preserve"> PAGEREF _Toc504989723 \h </w:instrText>
+              <w:instrText xml:space="preserve"> PAGEREF _Toc505110188 \h </w:instrText>
             </w:r>
             <w:r>
               <w:rPr>
@@ -4286,7 +4255,7 @@
               <w:rPr>
                 <w:webHidden/>
               </w:rPr>
-              <w:t>19</w:t>
+              <w:t>18</w:t>
             </w:r>
             <w:r>
               <w:rPr>
@@ -4307,9 +4276,10 @@
               <w:iCs w:val="0"/>
               <w:sz w:val="22"/>
               <w:szCs w:val="22"/>
+              <w:lang w:eastAsia="zh-CN"/>
             </w:rPr>
           </w:pPr>
-          <w:hyperlink w:anchor="_Toc504989724" w:history="1">
+          <w:hyperlink w:anchor="_Toc505110189" w:history="1">
             <w:r>
               <w:rPr>
                 <w:rStyle w:val="Hyperlink"/>
@@ -4322,6 +4292,7 @@
                 <w:iCs w:val="0"/>
                 <w:sz w:val="22"/>
                 <w:szCs w:val="22"/>
+                <w:lang w:eastAsia="zh-CN"/>
               </w:rPr>
               <w:tab/>
             </w:r>
@@ -4347,7 +4318,7 @@
               <w:rPr>
                 <w:webHidden/>
               </w:rPr>
-              <w:instrText xml:space="preserve"> PAGEREF _Toc504989724 \h </w:instrText>
+              <w:instrText xml:space="preserve"> PAGEREF _Toc505110189 \h </w:instrText>
             </w:r>
             <w:r>
               <w:rPr>
@@ -4364,7 +4335,7 @@
               <w:rPr>
                 <w:webHidden/>
               </w:rPr>
-              <w:t>20</w:t>
+              <w:t>19</w:t>
             </w:r>
             <w:r>
               <w:rPr>
@@ -4385,9 +4356,10 @@
               <w:iCs w:val="0"/>
               <w:sz w:val="22"/>
               <w:szCs w:val="22"/>
+              <w:lang w:eastAsia="zh-CN"/>
             </w:rPr>
           </w:pPr>
-          <w:hyperlink w:anchor="_Toc504989725" w:history="1">
+          <w:hyperlink w:anchor="_Toc505110190" w:history="1">
             <w:r>
               <w:rPr>
                 <w:rStyle w:val="Hyperlink"/>
@@ -4400,6 +4372,7 @@
                 <w:iCs w:val="0"/>
                 <w:sz w:val="22"/>
                 <w:szCs w:val="22"/>
+                <w:lang w:eastAsia="zh-CN"/>
               </w:rPr>
               <w:tab/>
             </w:r>
@@ -4425,7 +4398,7 @@
               <w:rPr>
                 <w:webHidden/>
               </w:rPr>
-              <w:instrText xml:space="preserve"> PAGEREF _Toc504989725 \h </w:instrText>
+              <w:instrText xml:space="preserve"> PAGEREF _Toc505110190 \h </w:instrText>
             </w:r>
             <w:r>
               <w:rPr>
@@ -4442,7 +4415,7 @@
               <w:rPr>
                 <w:webHidden/>
               </w:rPr>
-              <w:t>21</w:t>
+              <w:t>20</w:t>
             </w:r>
             <w:r>
               <w:rPr>
@@ -4463,9 +4436,10 @@
               <w:iCs w:val="0"/>
               <w:sz w:val="22"/>
               <w:szCs w:val="22"/>
+              <w:lang w:eastAsia="zh-CN"/>
             </w:rPr>
           </w:pPr>
-          <w:hyperlink w:anchor="_Toc504989726" w:history="1">
+          <w:hyperlink w:anchor="_Toc505110191" w:history="1">
             <w:r>
               <w:rPr>
                 <w:rStyle w:val="Hyperlink"/>
@@ -4478,6 +4452,7 @@
                 <w:iCs w:val="0"/>
                 <w:sz w:val="22"/>
                 <w:szCs w:val="22"/>
+                <w:lang w:eastAsia="zh-CN"/>
               </w:rPr>
               <w:tab/>
             </w:r>
@@ -4503,7 +4478,7 @@
               <w:rPr>
                 <w:webHidden/>
               </w:rPr>
-              <w:instrText xml:space="preserve"> PAGEREF _Toc504989726 \h </w:instrText>
+              <w:instrText xml:space="preserve"> PAGEREF _Toc505110191 \h </w:instrText>
             </w:r>
             <w:r>
               <w:rPr>
@@ -4520,7 +4495,7 @@
               <w:rPr>
                 <w:webHidden/>
               </w:rPr>
-              <w:t>22</w:t>
+              <w:t>21</w:t>
             </w:r>
             <w:r>
               <w:rPr>
@@ -4541,9 +4516,10 @@
               <w:iCs w:val="0"/>
               <w:sz w:val="22"/>
               <w:szCs w:val="22"/>
+              <w:lang w:eastAsia="zh-CN"/>
             </w:rPr>
           </w:pPr>
-          <w:hyperlink w:anchor="_Toc504989727" w:history="1">
+          <w:hyperlink w:anchor="_Toc505110192" w:history="1">
             <w:r>
               <w:rPr>
                 <w:rStyle w:val="Hyperlink"/>
@@ -4556,6 +4532,7 @@
                 <w:iCs w:val="0"/>
                 <w:sz w:val="22"/>
                 <w:szCs w:val="22"/>
+                <w:lang w:eastAsia="zh-CN"/>
               </w:rPr>
               <w:tab/>
             </w:r>
@@ -4581,7 +4558,7 @@
               <w:rPr>
                 <w:webHidden/>
               </w:rPr>
-              <w:instrText xml:space="preserve"> PAGEREF _Toc504989727 \h </w:instrText>
+              <w:instrText xml:space="preserve"> PAGEREF _Toc505110192 \h </w:instrText>
             </w:r>
             <w:r>
               <w:rPr>
@@ -4598,7 +4575,7 @@
               <w:rPr>
                 <w:webHidden/>
               </w:rPr>
-              <w:t>23</w:t>
+              <w:t>22</w:t>
             </w:r>
             <w:r>
               <w:rPr>
@@ -4616,9 +4593,10 @@
               <w:caps w:val="0"/>
               <w:sz w:val="22"/>
               <w:szCs w:val="22"/>
+              <w:lang w:eastAsia="zh-CN"/>
             </w:rPr>
           </w:pPr>
-          <w:hyperlink w:anchor="_Toc504989728" w:history="1">
+          <w:hyperlink w:anchor="_Toc505110193" w:history="1">
             <w:r>
               <w:rPr>
                 <w:rStyle w:val="Hyperlink"/>
@@ -4631,6 +4609,7 @@
                 <w:caps w:val="0"/>
                 <w:sz w:val="22"/>
                 <w:szCs w:val="22"/>
+                <w:lang w:eastAsia="zh-CN"/>
               </w:rPr>
               <w:tab/>
             </w:r>
@@ -4656,7 +4635,7 @@
               <w:rPr>
                 <w:webHidden/>
               </w:rPr>
-              <w:instrText xml:space="preserve"> PAGEREF _Toc504989728 \h </w:instrText>
+              <w:instrText xml:space="preserve"> PAGEREF _Toc505110193 \h </w:instrText>
             </w:r>
             <w:r>
               <w:rPr>
@@ -4673,7 +4652,7 @@
               <w:rPr>
                 <w:webHidden/>
               </w:rPr>
-              <w:t>24</w:t>
+              <w:t>23</w:t>
             </w:r>
             <w:r>
               <w:rPr>
@@ -4694,9 +4673,10 @@
               <w:iCs w:val="0"/>
               <w:sz w:val="22"/>
               <w:szCs w:val="22"/>
+              <w:lang w:eastAsia="zh-CN"/>
             </w:rPr>
           </w:pPr>
-          <w:hyperlink w:anchor="_Toc504989729" w:history="1">
+          <w:hyperlink w:anchor="_Toc505110194" w:history="1">
             <w:r>
               <w:rPr>
                 <w:rStyle w:val="Hyperlink"/>
@@ -4709,6 +4689,7 @@
                 <w:iCs w:val="0"/>
                 <w:sz w:val="22"/>
                 <w:szCs w:val="22"/>
+                <w:lang w:eastAsia="zh-CN"/>
               </w:rPr>
               <w:tab/>
             </w:r>
@@ -4734,7 +4715,7 @@
               <w:rPr>
                 <w:webHidden/>
               </w:rPr>
-              <w:instrText xml:space="preserve"> PAGEREF _Toc504989729 \h </w:instrText>
+              <w:instrText xml:space="preserve"> PAGEREF _Toc505110194 \h </w:instrText>
             </w:r>
             <w:r>
               <w:rPr>
@@ -4751,7 +4732,7 @@
               <w:rPr>
                 <w:webHidden/>
               </w:rPr>
-              <w:t>24</w:t>
+              <w:t>23</w:t>
             </w:r>
             <w:r>
               <w:rPr>
@@ -4772,9 +4753,10 @@
               <w:iCs w:val="0"/>
               <w:sz w:val="22"/>
               <w:szCs w:val="22"/>
+              <w:lang w:eastAsia="zh-CN"/>
             </w:rPr>
           </w:pPr>
-          <w:hyperlink w:anchor="_Toc504989730" w:history="1">
+          <w:hyperlink w:anchor="_Toc505110195" w:history="1">
             <w:r>
               <w:rPr>
                 <w:rStyle w:val="Hyperlink"/>
@@ -4787,6 +4769,7 @@
                 <w:iCs w:val="0"/>
                 <w:sz w:val="22"/>
                 <w:szCs w:val="22"/>
+                <w:lang w:eastAsia="zh-CN"/>
               </w:rPr>
               <w:tab/>
             </w:r>
@@ -4812,7 +4795,7 @@
               <w:rPr>
                 <w:webHidden/>
               </w:rPr>
-              <w:instrText xml:space="preserve"> PAGEREF _Toc504989730 \h </w:instrText>
+              <w:instrText xml:space="preserve"> PAGEREF _Toc505110195 \h </w:instrText>
             </w:r>
             <w:r>
               <w:rPr>
@@ -4829,7 +4812,7 @@
               <w:rPr>
                 <w:webHidden/>
               </w:rPr>
-              <w:t>25</w:t>
+              <w:t>24</w:t>
             </w:r>
             <w:r>
               <w:rPr>
@@ -4850,9 +4833,10 @@
               <w:iCs w:val="0"/>
               <w:sz w:val="22"/>
               <w:szCs w:val="22"/>
+              <w:lang w:eastAsia="zh-CN"/>
             </w:rPr>
           </w:pPr>
-          <w:hyperlink w:anchor="_Toc504989731" w:history="1">
+          <w:hyperlink w:anchor="_Toc505110196" w:history="1">
             <w:r>
               <w:rPr>
                 <w:rStyle w:val="Hyperlink"/>
@@ -4865,6 +4849,7 @@
                 <w:iCs w:val="0"/>
                 <w:sz w:val="22"/>
                 <w:szCs w:val="22"/>
+                <w:lang w:eastAsia="zh-CN"/>
               </w:rPr>
               <w:tab/>
             </w:r>
@@ -4890,7 +4875,7 @@
               <w:rPr>
                 <w:webHidden/>
               </w:rPr>
-              <w:instrText xml:space="preserve"> PAGEREF _Toc504989731 \h </w:instrText>
+              <w:instrText xml:space="preserve"> PAGEREF _Toc505110196 \h </w:instrText>
             </w:r>
             <w:r>
               <w:rPr>
@@ -4907,7 +4892,7 @@
               <w:rPr>
                 <w:webHidden/>
               </w:rPr>
-              <w:t>26</w:t>
+              <w:t>25</w:t>
             </w:r>
             <w:r>
               <w:rPr>
@@ -4928,9 +4913,10 @@
               <w:iCs w:val="0"/>
               <w:sz w:val="22"/>
               <w:szCs w:val="22"/>
+              <w:lang w:eastAsia="zh-CN"/>
             </w:rPr>
           </w:pPr>
-          <w:hyperlink w:anchor="_Toc504989732" w:history="1">
+          <w:hyperlink w:anchor="_Toc505110197" w:history="1">
             <w:r>
               <w:rPr>
                 <w:rStyle w:val="Hyperlink"/>
@@ -4943,6 +4929,7 @@
                 <w:iCs w:val="0"/>
                 <w:sz w:val="22"/>
                 <w:szCs w:val="22"/>
+                <w:lang w:eastAsia="zh-CN"/>
               </w:rPr>
               <w:tab/>
             </w:r>
@@ -4968,7 +4955,7 @@
               <w:rPr>
                 <w:webHidden/>
               </w:rPr>
-              <w:instrText xml:space="preserve"> PAGEREF _Toc504989732 \h </w:instrText>
+              <w:instrText xml:space="preserve"> PAGEREF _Toc505110197 \h </w:instrText>
             </w:r>
             <w:r>
               <w:rPr>
@@ -4985,7 +4972,7 @@
               <w:rPr>
                 <w:webHidden/>
               </w:rPr>
-              <w:t>27</w:t>
+              <w:t>26</w:t>
             </w:r>
             <w:r>
               <w:rPr>
@@ -5006,9 +4993,10 @@
               <w:iCs w:val="0"/>
               <w:sz w:val="22"/>
               <w:szCs w:val="22"/>
+              <w:lang w:eastAsia="zh-CN"/>
             </w:rPr>
           </w:pPr>
-          <w:hyperlink w:anchor="_Toc504989733" w:history="1">
+          <w:hyperlink w:anchor="_Toc505110198" w:history="1">
             <w:r>
               <w:rPr>
                 <w:rStyle w:val="Hyperlink"/>
@@ -5021,6 +5009,7 @@
                 <w:iCs w:val="0"/>
                 <w:sz w:val="22"/>
                 <w:szCs w:val="22"/>
+                <w:lang w:eastAsia="zh-CN"/>
               </w:rPr>
               <w:tab/>
             </w:r>
@@ -5046,7 +5035,7 @@
               <w:rPr>
                 <w:webHidden/>
               </w:rPr>
-              <w:instrText xml:space="preserve"> PAGEREF _Toc504989733 \h </w:instrText>
+              <w:instrText xml:space="preserve"> PAGEREF _Toc505110198 \h </w:instrText>
             </w:r>
             <w:r>
               <w:rPr>
@@ -5063,7 +5052,7 @@
               <w:rPr>
                 <w:webHidden/>
               </w:rPr>
-              <w:t>28</w:t>
+              <w:t>27</w:t>
             </w:r>
             <w:r>
               <w:rPr>
@@ -5084,9 +5073,10 @@
               <w:iCs w:val="0"/>
               <w:sz w:val="22"/>
               <w:szCs w:val="22"/>
+              <w:lang w:eastAsia="zh-CN"/>
             </w:rPr>
           </w:pPr>
-          <w:hyperlink w:anchor="_Toc504989734" w:history="1">
+          <w:hyperlink w:anchor="_Toc505110199" w:history="1">
             <w:r>
               <w:rPr>
                 <w:rStyle w:val="Hyperlink"/>
@@ -5099,6 +5089,7 @@
                 <w:iCs w:val="0"/>
                 <w:sz w:val="22"/>
                 <w:szCs w:val="22"/>
+                <w:lang w:eastAsia="zh-CN"/>
               </w:rPr>
               <w:tab/>
             </w:r>
@@ -5124,7 +5115,7 @@
               <w:rPr>
                 <w:webHidden/>
               </w:rPr>
-              <w:instrText xml:space="preserve"> PAGEREF _Toc504989734 \h </w:instrText>
+              <w:instrText xml:space="preserve"> PAGEREF _Toc505110199 \h </w:instrText>
             </w:r>
             <w:r>
               <w:rPr>
@@ -5141,7 +5132,7 @@
               <w:rPr>
                 <w:webHidden/>
               </w:rPr>
-              <w:t>29</w:t>
+              <w:t>28</w:t>
             </w:r>
             <w:r>
               <w:rPr>
@@ -5162,9 +5153,10 @@
               <w:iCs w:val="0"/>
               <w:sz w:val="22"/>
               <w:szCs w:val="22"/>
+              <w:lang w:eastAsia="zh-CN"/>
             </w:rPr>
           </w:pPr>
-          <w:hyperlink w:anchor="_Toc504989735" w:history="1">
+          <w:hyperlink w:anchor="_Toc505110200" w:history="1">
             <w:r>
               <w:rPr>
                 <w:rStyle w:val="Hyperlink"/>
@@ -5177,6 +5169,7 @@
                 <w:iCs w:val="0"/>
                 <w:sz w:val="22"/>
                 <w:szCs w:val="22"/>
+                <w:lang w:eastAsia="zh-CN"/>
               </w:rPr>
               <w:tab/>
             </w:r>
@@ -5202,7 +5195,7 @@
               <w:rPr>
                 <w:webHidden/>
               </w:rPr>
-              <w:instrText xml:space="preserve"> PAGEREF _Toc504989735 \h </w:instrText>
+              <w:instrText xml:space="preserve"> PAGEREF _Toc505110200 \h </w:instrText>
             </w:r>
             <w:r>
               <w:rPr>
@@ -5219,7 +5212,7 @@
               <w:rPr>
                 <w:webHidden/>
               </w:rPr>
-              <w:t>30</w:t>
+              <w:t>29</w:t>
             </w:r>
             <w:r>
               <w:rPr>
@@ -5240,9 +5233,10 @@
               <w:iCs w:val="0"/>
               <w:sz w:val="22"/>
               <w:szCs w:val="22"/>
+              <w:lang w:eastAsia="zh-CN"/>
             </w:rPr>
           </w:pPr>
-          <w:hyperlink w:anchor="_Toc504989736" w:history="1">
+          <w:hyperlink w:anchor="_Toc505110201" w:history="1">
             <w:r>
               <w:rPr>
                 <w:rStyle w:val="Hyperlink"/>
@@ -5255,6 +5249,7 @@
                 <w:iCs w:val="0"/>
                 <w:sz w:val="22"/>
                 <w:szCs w:val="22"/>
+                <w:lang w:eastAsia="zh-CN"/>
               </w:rPr>
               <w:tab/>
             </w:r>
@@ -5280,7 +5275,7 @@
               <w:rPr>
                 <w:webHidden/>
               </w:rPr>
-              <w:instrText xml:space="preserve"> PAGEREF _Toc504989736 \h </w:instrText>
+              <w:instrText xml:space="preserve"> PAGEREF _Toc505110201 \h </w:instrText>
             </w:r>
             <w:r>
               <w:rPr>
@@ -5297,7 +5292,7 @@
               <w:rPr>
                 <w:webHidden/>
               </w:rPr>
-              <w:t>31</w:t>
+              <w:t>30</w:t>
             </w:r>
             <w:r>
               <w:rPr>
@@ -5318,9 +5313,10 @@
               <w:iCs w:val="0"/>
               <w:sz w:val="22"/>
               <w:szCs w:val="22"/>
+              <w:lang w:eastAsia="zh-CN"/>
             </w:rPr>
           </w:pPr>
-          <w:hyperlink w:anchor="_Toc504989737" w:history="1">
+          <w:hyperlink w:anchor="_Toc505110202" w:history="1">
             <w:r>
               <w:rPr>
                 <w:rStyle w:val="Hyperlink"/>
@@ -5333,6 +5329,7 @@
                 <w:iCs w:val="0"/>
                 <w:sz w:val="22"/>
                 <w:szCs w:val="22"/>
+                <w:lang w:eastAsia="zh-CN"/>
               </w:rPr>
               <w:tab/>
             </w:r>
@@ -5358,7 +5355,7 @@
               <w:rPr>
                 <w:webHidden/>
               </w:rPr>
-              <w:instrText xml:space="preserve"> PAGEREF _Toc504989737 \h </w:instrText>
+              <w:instrText xml:space="preserve"> PAGEREF _Toc505110202 \h </w:instrText>
             </w:r>
             <w:r>
               <w:rPr>
@@ -5375,7 +5372,7 @@
               <w:rPr>
                 <w:webHidden/>
               </w:rPr>
-              <w:t>32</w:t>
+              <w:t>31</w:t>
             </w:r>
             <w:r>
               <w:rPr>
@@ -5393,9 +5390,10 @@
               <w:caps w:val="0"/>
               <w:sz w:val="22"/>
               <w:szCs w:val="22"/>
+              <w:lang w:eastAsia="zh-CN"/>
             </w:rPr>
           </w:pPr>
-          <w:hyperlink w:anchor="_Toc504989738" w:history="1">
+          <w:hyperlink w:anchor="_Toc505110203" w:history="1">
             <w:r>
               <w:rPr>
                 <w:rStyle w:val="Hyperlink"/>
@@ -5408,6 +5406,7 @@
                 <w:caps w:val="0"/>
                 <w:sz w:val="22"/>
                 <w:szCs w:val="22"/>
+                <w:lang w:eastAsia="zh-CN"/>
               </w:rPr>
               <w:tab/>
             </w:r>
@@ -5433,7 +5432,7 @@
               <w:rPr>
                 <w:webHidden/>
               </w:rPr>
-              <w:instrText xml:space="preserve"> PAGEREF _Toc504989738 \h </w:instrText>
+              <w:instrText xml:space="preserve"> PAGEREF _Toc505110203 \h </w:instrText>
             </w:r>
             <w:r>
               <w:rPr>
@@ -5450,7 +5449,7 @@
               <w:rPr>
                 <w:webHidden/>
               </w:rPr>
-              <w:t>33</w:t>
+              <w:t>32</w:t>
             </w:r>
             <w:r>
               <w:rPr>
@@ -5471,9 +5470,10 @@
               <w:iCs w:val="0"/>
               <w:sz w:val="22"/>
               <w:szCs w:val="22"/>
+              <w:lang w:eastAsia="zh-CN"/>
             </w:rPr>
           </w:pPr>
-          <w:hyperlink w:anchor="_Toc504989739" w:history="1">
+          <w:hyperlink w:anchor="_Toc505110204" w:history="1">
             <w:r>
               <w:rPr>
                 <w:rStyle w:val="Hyperlink"/>
@@ -5486,6 +5486,7 @@
                 <w:iCs w:val="0"/>
                 <w:sz w:val="22"/>
                 <w:szCs w:val="22"/>
+                <w:lang w:eastAsia="zh-CN"/>
               </w:rPr>
               <w:tab/>
             </w:r>
@@ -5511,7 +5512,7 @@
               <w:rPr>
                 <w:webHidden/>
               </w:rPr>
-              <w:instrText xml:space="preserve"> PAGEREF _Toc504989739 \h </w:instrText>
+              <w:instrText xml:space="preserve"> PAGEREF _Toc505110204 \h </w:instrText>
             </w:r>
             <w:r>
               <w:rPr>
@@ -5528,7 +5529,7 @@
               <w:rPr>
                 <w:webHidden/>
               </w:rPr>
-              <w:t>33</w:t>
+              <w:t>32</w:t>
             </w:r>
             <w:r>
               <w:rPr>
@@ -5549,9 +5550,10 @@
               <w:iCs w:val="0"/>
               <w:sz w:val="22"/>
               <w:szCs w:val="22"/>
+              <w:lang w:eastAsia="zh-CN"/>
             </w:rPr>
           </w:pPr>
-          <w:hyperlink w:anchor="_Toc504989740" w:history="1">
+          <w:hyperlink w:anchor="_Toc505110205" w:history="1">
             <w:r>
               <w:rPr>
                 <w:rStyle w:val="Hyperlink"/>
@@ -5564,6 +5566,7 @@
                 <w:iCs w:val="0"/>
                 <w:sz w:val="22"/>
                 <w:szCs w:val="22"/>
+                <w:lang w:eastAsia="zh-CN"/>
               </w:rPr>
               <w:tab/>
             </w:r>
@@ -5589,7 +5592,7 @@
               <w:rPr>
                 <w:webHidden/>
               </w:rPr>
-              <w:instrText xml:space="preserve"> PAGEREF _Toc504989740 \h </w:instrText>
+              <w:instrText xml:space="preserve"> PAGEREF _Toc505110205 \h </w:instrText>
             </w:r>
             <w:r>
               <w:rPr>
@@ -5606,7 +5609,7 @@
               <w:rPr>
                 <w:webHidden/>
               </w:rPr>
-              <w:t>34</w:t>
+              <w:t>33</w:t>
             </w:r>
             <w:r>
               <w:rPr>
@@ -5627,9 +5630,10 @@
               <w:iCs w:val="0"/>
               <w:sz w:val="22"/>
               <w:szCs w:val="22"/>
+              <w:lang w:eastAsia="zh-CN"/>
             </w:rPr>
           </w:pPr>
-          <w:hyperlink w:anchor="_Toc504989741" w:history="1">
+          <w:hyperlink w:anchor="_Toc505110206" w:history="1">
             <w:r>
               <w:rPr>
                 <w:rStyle w:val="Hyperlink"/>
@@ -5642,6 +5646,7 @@
                 <w:iCs w:val="0"/>
                 <w:sz w:val="22"/>
                 <w:szCs w:val="22"/>
+                <w:lang w:eastAsia="zh-CN"/>
               </w:rPr>
               <w:tab/>
             </w:r>
@@ -5667,7 +5672,7 @@
               <w:rPr>
                 <w:webHidden/>
               </w:rPr>
-              <w:instrText xml:space="preserve"> PAGEREF _Toc504989741 \h </w:instrText>
+              <w:instrText xml:space="preserve"> PAGEREF _Toc505110206 \h </w:instrText>
             </w:r>
             <w:r>
               <w:rPr>
@@ -5684,7 +5689,7 @@
               <w:rPr>
                 <w:webHidden/>
               </w:rPr>
-              <w:t>35</w:t>
+              <w:t>34</w:t>
             </w:r>
             <w:r>
               <w:rPr>
@@ -5702,9 +5707,10 @@
               <w:caps w:val="0"/>
               <w:sz w:val="22"/>
               <w:szCs w:val="22"/>
+              <w:lang w:eastAsia="zh-CN"/>
             </w:rPr>
           </w:pPr>
-          <w:hyperlink w:anchor="_Toc504989742" w:history="1">
+          <w:hyperlink w:anchor="_Toc505110207" w:history="1">
             <w:r>
               <w:rPr>
                 <w:rStyle w:val="Hyperlink"/>
@@ -5717,6 +5723,7 @@
                 <w:caps w:val="0"/>
                 <w:sz w:val="22"/>
                 <w:szCs w:val="22"/>
+                <w:lang w:eastAsia="zh-CN"/>
               </w:rPr>
               <w:tab/>
             </w:r>
@@ -5742,7 +5749,7 @@
               <w:rPr>
                 <w:webHidden/>
               </w:rPr>
-              <w:instrText xml:space="preserve"> PAGEREF _Toc504989742 \h </w:instrText>
+              <w:instrText xml:space="preserve"> PAGEREF _Toc505110207 \h </w:instrText>
             </w:r>
             <w:r>
               <w:rPr>
@@ -5759,7 +5766,7 @@
               <w:rPr>
                 <w:webHidden/>
               </w:rPr>
-              <w:t>36</w:t>
+              <w:t>35</w:t>
             </w:r>
             <w:r>
               <w:rPr>
@@ -5780,9 +5787,10 @@
               <w:noProof/>
               <w:sz w:val="22"/>
               <w:szCs w:val="22"/>
+              <w:lang w:eastAsia="zh-CN"/>
             </w:rPr>
           </w:pPr>
-          <w:hyperlink w:anchor="_Toc504989743" w:history="1">
+          <w:hyperlink w:anchor="_Toc505110208" w:history="1">
             <w:r>
               <w:rPr>
                 <w:rStyle w:val="Hyperlink"/>
@@ -5799,6 +5807,7 @@
                 <w:noProof/>
                 <w:sz w:val="22"/>
                 <w:szCs w:val="22"/>
+                <w:lang w:eastAsia="zh-CN"/>
               </w:rPr>
               <w:tab/>
             </w:r>
@@ -5828,7 +5837,7 @@
                 <w:noProof/>
                 <w:webHidden/>
               </w:rPr>
-              <w:instrText xml:space="preserve"> PAGEREF _Toc504989743 \h </w:instrText>
+              <w:instrText xml:space="preserve"> PAGEREF _Toc505110208 \h </w:instrText>
             </w:r>
             <w:r>
               <w:rPr>
@@ -5848,7 +5857,7 @@
                 <w:noProof/>
                 <w:webHidden/>
               </w:rPr>
-              <w:t>38</w:t>
+              <w:t>37</w:t>
             </w:r>
             <w:r>
               <w:rPr>
@@ -5870,9 +5879,10 @@
               <w:noProof/>
               <w:sz w:val="22"/>
               <w:szCs w:val="22"/>
+              <w:lang w:eastAsia="zh-CN"/>
             </w:rPr>
           </w:pPr>
-          <w:hyperlink w:anchor="_Toc504989744" w:history="1">
+          <w:hyperlink w:anchor="_Toc505110209" w:history="1">
             <w:r>
               <w:rPr>
                 <w:rStyle w:val="Hyperlink"/>
@@ -5889,6 +5899,7 @@
                 <w:noProof/>
                 <w:sz w:val="22"/>
                 <w:szCs w:val="22"/>
+                <w:lang w:eastAsia="zh-CN"/>
               </w:rPr>
               <w:tab/>
             </w:r>
@@ -5918,7 +5929,7 @@
                 <w:noProof/>
                 <w:webHidden/>
               </w:rPr>
-              <w:instrText xml:space="preserve"> PAGEREF _Toc504989744 \h </w:instrText>
+              <w:instrText xml:space="preserve"> PAGEREF _Toc505110209 \h </w:instrText>
             </w:r>
             <w:r>
               <w:rPr>
@@ -5938,7 +5949,7 @@
                 <w:noProof/>
                 <w:webHidden/>
               </w:rPr>
-              <w:t>40</w:t>
+              <w:t>39</w:t>
             </w:r>
             <w:r>
               <w:rPr>
@@ -5970,8 +5981,9 @@
       <w:pPr>
         <w:pStyle w:val="Heading1"/>
       </w:pPr>
-      <w:bookmarkStart w:id="0" w:name="_Toc504989701"/>
+      <w:bookmarkStart w:id="0" w:name="_Toc505110167"/>
       <w:r>
+        <w:lastRenderedPageBreak/>
         <w:t>Introduction</w:t>
       </w:r>
       <w:bookmarkEnd w:id="0"/>
@@ -5985,7 +5997,7 @@
       <w:pPr>
         <w:pStyle w:val="Heading2"/>
       </w:pPr>
-      <w:bookmarkStart w:id="1" w:name="_Toc504989702"/>
+      <w:bookmarkStart w:id="1" w:name="_Toc505110168"/>
       <w:r>
         <w:t>Purpose</w:t>
       </w:r>
@@ -6025,7 +6037,7 @@
       <w:pPr>
         <w:pStyle w:val="Heading2"/>
       </w:pPr>
-      <w:bookmarkStart w:id="2" w:name="_Toc504989703"/>
+      <w:bookmarkStart w:id="2" w:name="_Toc505110169"/>
       <w:r>
         <w:t>Business Case</w:t>
       </w:r>
@@ -6153,7 +6165,39 @@
           <w:sz w:val="22"/>
           <w:szCs w:val="22"/>
         </w:rPr>
-        <w:t xml:space="preserve">. The advantage of knowing how much inventory you have at all times is helpful as it allow you make smart decisions about when t make order products. Inventory management software will updates your records when you buy and sell products, which will be very useful to monitor leftover stocks. </w:t>
+        <w:t xml:space="preserve">. The advantage of knowing how much inventory you have at all times is helpful as it </w:t>
+      </w:r>
+      <w:r>
+        <w:rPr>
+          <w:rFonts w:eastAsia="Times New Roman"/>
+          <w:sz w:val="22"/>
+          <w:szCs w:val="22"/>
+        </w:rPr>
+        <w:t>allows</w:t>
+      </w:r>
+      <w:r>
+        <w:rPr>
+          <w:rFonts w:eastAsia="Times New Roman"/>
+          <w:sz w:val="22"/>
+          <w:szCs w:val="22"/>
+        </w:rPr>
+        <w:t xml:space="preserve"> you make smart decisions about when t make order products. Inventory management software will </w:t>
+      </w:r>
+      <w:r>
+        <w:rPr>
+          <w:rFonts w:eastAsia="Times New Roman"/>
+          <w:sz w:val="22"/>
+          <w:szCs w:val="22"/>
+        </w:rPr>
+        <w:t>update</w:t>
+      </w:r>
+      <w:r>
+        <w:rPr>
+          <w:rFonts w:eastAsia="Times New Roman"/>
+          <w:sz w:val="22"/>
+          <w:szCs w:val="22"/>
+        </w:rPr>
+        <w:t xml:space="preserve"> your records when you buy and sell products, which will be very useful to monitor leftover stocks. </w:t>
       </w:r>
     </w:p>
     <w:p>
@@ -6367,7 +6411,7 @@
       <w:pPr>
         <w:pStyle w:val="Heading2"/>
       </w:pPr>
-      <w:bookmarkStart w:id="3" w:name="_Toc504989704"/>
+      <w:bookmarkStart w:id="3" w:name="_Toc505110170"/>
       <w:r>
         <w:lastRenderedPageBreak/>
         <w:t>Definitions, Acronyms and Abbreviations</w:t>
@@ -6655,7 +6699,7 @@
       <w:pPr>
         <w:pStyle w:val="Heading1"/>
       </w:pPr>
-      <w:bookmarkStart w:id="4" w:name="_Toc504989705"/>
+      <w:bookmarkStart w:id="4" w:name="_Toc505110171"/>
       <w:r>
         <w:lastRenderedPageBreak/>
         <w:t>Roles and Responsibilities</w:t>
@@ -6671,7 +6715,7 @@
       <w:pPr>
         <w:pStyle w:val="Heading2"/>
       </w:pPr>
-      <w:bookmarkStart w:id="5" w:name="_Toc504989706"/>
+      <w:bookmarkStart w:id="5" w:name="_Toc505110172"/>
       <w:r>
         <w:t>Responsibility Matrix</w:t>
       </w:r>
@@ -9085,12 +9129,16 @@
     </w:p>
     <w:p>
       <w:pPr>
-        <w:pStyle w:val="Heading2"/>
-      </w:pPr>
-      <w:bookmarkStart w:id="6" w:name="_Toc504989707"/>
+        <w:textAlignment w:val="auto"/>
+      </w:pPr>
+    </w:p>
+    <w:p>
+      <w:pPr>
+        <w:pStyle w:val="Heading1"/>
+      </w:pPr>
+      <w:bookmarkStart w:id="6" w:name="_Toc505110173"/>
       <w:r>
-        <w:lastRenderedPageBreak/>
-        <w:t>Role Allocation</w:t>
+        <w:t>Implementation Plan</w:t>
       </w:r>
       <w:bookmarkEnd w:id="6"/>
     </w:p>
@@ -9099,979 +9147,15 @@
         <w:textAlignment w:val="auto"/>
       </w:pPr>
     </w:p>
-    <w:tbl>
-      <w:tblPr>
-        <w:tblW w:w="9651" w:type="dxa"/>
-        <w:jc w:val="center"/>
-        <w:tblBorders>
-          <w:top w:val="single" w:sz="4" w:space="0" w:color="auto"/>
-          <w:left w:val="single" w:sz="4" w:space="0" w:color="auto"/>
-          <w:bottom w:val="single" w:sz="4" w:space="0" w:color="auto"/>
-          <w:right w:val="single" w:sz="4" w:space="0" w:color="auto"/>
-          <w:insideH w:val="single" w:sz="4" w:space="0" w:color="auto"/>
-          <w:insideV w:val="single" w:sz="4" w:space="0" w:color="auto"/>
-        </w:tblBorders>
-        <w:tblLook w:val="01E0" w:firstRow="1" w:lastRow="1" w:firstColumn="1" w:lastColumn="1" w:noHBand="0" w:noVBand="0"/>
-      </w:tblPr>
-      <w:tblGrid>
-        <w:gridCol w:w="3827"/>
-        <w:gridCol w:w="3463"/>
-        <w:gridCol w:w="2361"/>
-      </w:tblGrid>
-      <w:tr>
-        <w:trPr>
-          <w:cantSplit/>
-          <w:trHeight w:val="43"/>
-          <w:tblHeader/>
-          <w:jc w:val="center"/>
-        </w:trPr>
-        <w:tc>
-          <w:tcPr>
-            <w:tcW w:w="3827" w:type="dxa"/>
-            <w:shd w:val="clear" w:color="auto" w:fill="C6D9F1" w:themeFill="text2" w:themeFillTint="33"/>
-            <w:tcMar>
-              <w:top w:w="43" w:type="dxa"/>
-              <w:left w:w="72" w:type="dxa"/>
-              <w:bottom w:w="43" w:type="dxa"/>
-              <w:right w:w="43" w:type="dxa"/>
-            </w:tcMar>
-            <w:vAlign w:val="center"/>
-          </w:tcPr>
-          <w:p>
-            <w:pPr>
-              <w:tabs>
-                <w:tab w:val="left" w:pos="2093"/>
-                <w:tab w:val="left" w:pos="3053"/>
-                <w:tab w:val="left" w:pos="4013"/>
-                <w:tab w:val="left" w:pos="4973"/>
-                <w:tab w:val="left" w:pos="5933"/>
-              </w:tabs>
-              <w:rPr>
-                <w:rFonts w:cs="Arial"/>
-                <w:b/>
-                <w:bCs/>
-                <w:spacing w:val="-5"/>
-              </w:rPr>
-            </w:pPr>
-            <w:r>
-              <w:rPr>
-                <w:rFonts w:cs="Arial"/>
-                <w:b/>
-                <w:bCs/>
-                <w:spacing w:val="-5"/>
-              </w:rPr>
-              <w:t xml:space="preserve">Name | </w:t>
-            </w:r>
-            <w:r>
-              <w:rPr>
-                <w:rFonts w:cs="Arial"/>
-                <w:b/>
-                <w:bCs/>
-                <w:spacing w:val="-5"/>
-              </w:rPr>
-              <w:t>Title</w:t>
-            </w:r>
-          </w:p>
-        </w:tc>
-        <w:tc>
-          <w:tcPr>
-            <w:tcW w:w="3463" w:type="dxa"/>
-            <w:shd w:val="clear" w:color="auto" w:fill="C6D9F1" w:themeFill="text2" w:themeFillTint="33"/>
-            <w:tcMar>
-              <w:top w:w="43" w:type="dxa"/>
-              <w:left w:w="72" w:type="dxa"/>
-              <w:bottom w:w="43" w:type="dxa"/>
-              <w:right w:w="43" w:type="dxa"/>
-            </w:tcMar>
-            <w:vAlign w:val="center"/>
-          </w:tcPr>
-          <w:p>
-            <w:pPr>
-              <w:tabs>
-                <w:tab w:val="left" w:pos="2093"/>
-                <w:tab w:val="left" w:pos="3053"/>
-                <w:tab w:val="left" w:pos="4013"/>
-                <w:tab w:val="left" w:pos="4973"/>
-                <w:tab w:val="left" w:pos="5933"/>
-              </w:tabs>
-              <w:rPr>
-                <w:rFonts w:cs="Arial"/>
-                <w:b/>
-                <w:bCs/>
-                <w:spacing w:val="-5"/>
-              </w:rPr>
-            </w:pPr>
-            <w:r>
-              <w:rPr>
-                <w:rFonts w:cs="Arial"/>
-                <w:b/>
-                <w:bCs/>
-                <w:spacing w:val="-5"/>
-              </w:rPr>
-              <w:t>Role</w:t>
-            </w:r>
-          </w:p>
-        </w:tc>
-        <w:tc>
-          <w:tcPr>
-            <w:tcW w:w="2361" w:type="dxa"/>
-            <w:shd w:val="clear" w:color="auto" w:fill="C6D9F1" w:themeFill="text2" w:themeFillTint="33"/>
-            <w:tcMar>
-              <w:top w:w="43" w:type="dxa"/>
-              <w:left w:w="72" w:type="dxa"/>
-              <w:bottom w:w="43" w:type="dxa"/>
-              <w:right w:w="43" w:type="dxa"/>
-            </w:tcMar>
-            <w:vAlign w:val="center"/>
-          </w:tcPr>
-          <w:p>
-            <w:pPr>
-              <w:tabs>
-                <w:tab w:val="left" w:pos="2093"/>
-                <w:tab w:val="left" w:pos="3053"/>
-                <w:tab w:val="left" w:pos="4013"/>
-                <w:tab w:val="left" w:pos="4973"/>
-                <w:tab w:val="left" w:pos="5933"/>
-              </w:tabs>
-              <w:rPr>
-                <w:rFonts w:cs="Arial"/>
-                <w:b/>
-                <w:bCs/>
-                <w:spacing w:val="-5"/>
-              </w:rPr>
-            </w:pPr>
-            <w:r>
-              <w:rPr>
-                <w:rFonts w:cs="Arial"/>
-                <w:b/>
-                <w:bCs/>
-                <w:spacing w:val="-5"/>
-              </w:rPr>
-              <w:t>Responsibilities</w:t>
-            </w:r>
-          </w:p>
-        </w:tc>
-      </w:tr>
-      <w:tr>
-        <w:trPr>
-          <w:cantSplit/>
-          <w:trHeight w:val="310"/>
-          <w:jc w:val="center"/>
-        </w:trPr>
-        <w:tc>
-          <w:tcPr>
-            <w:tcW w:w="3827" w:type="dxa"/>
-            <w:shd w:val="clear" w:color="auto" w:fill="auto"/>
-            <w:tcMar>
-              <w:top w:w="43" w:type="dxa"/>
-              <w:left w:w="72" w:type="dxa"/>
-              <w:bottom w:w="43" w:type="dxa"/>
-              <w:right w:w="43" w:type="dxa"/>
-            </w:tcMar>
-          </w:tcPr>
-          <w:p>
-            <w:pPr>
-              <w:tabs>
-                <w:tab w:val="left" w:pos="2093"/>
-                <w:tab w:val="left" w:pos="3053"/>
-                <w:tab w:val="left" w:pos="4013"/>
-                <w:tab w:val="left" w:pos="4973"/>
-                <w:tab w:val="left" w:pos="5933"/>
-              </w:tabs>
-              <w:spacing w:before="40" w:after="40"/>
-              <w:rPr>
-                <w:rFonts w:cs="Arial"/>
-                <w:sz w:val="22"/>
-                <w:szCs w:val="22"/>
-              </w:rPr>
-            </w:pPr>
-            <w:bookmarkStart w:id="7" w:name="_Toc527953324"/>
-            <w:r>
-              <w:rPr>
-                <w:rFonts w:cs="Arial"/>
-                <w:sz w:val="22"/>
-                <w:szCs w:val="22"/>
-              </w:rPr>
-              <w:t xml:space="preserve">Name  | </w:t>
-            </w:r>
-            <w:r>
-              <w:rPr>
-                <w:rFonts w:cs="Arial"/>
-                <w:sz w:val="22"/>
-                <w:szCs w:val="22"/>
-              </w:rPr>
-              <w:fldChar w:fldCharType="begin"/>
-            </w:r>
-            <w:r>
-              <w:rPr>
-                <w:rFonts w:cs="Arial"/>
-                <w:sz w:val="22"/>
-                <w:szCs w:val="22"/>
-              </w:rPr>
-              <w:instrText xml:space="preserve"> MACROBUTTON  DoFieldClick Project Manager </w:instrText>
-            </w:r>
-            <w:r>
-              <w:rPr>
-                <w:rFonts w:cs="Arial"/>
-                <w:sz w:val="22"/>
-                <w:szCs w:val="22"/>
-              </w:rPr>
-              <w:fldChar w:fldCharType="end"/>
-            </w:r>
-          </w:p>
-        </w:tc>
-        <w:tc>
-          <w:tcPr>
-            <w:tcW w:w="3463" w:type="dxa"/>
-            <w:shd w:val="clear" w:color="auto" w:fill="auto"/>
-            <w:tcMar>
-              <w:top w:w="43" w:type="dxa"/>
-              <w:left w:w="72" w:type="dxa"/>
-              <w:bottom w:w="43" w:type="dxa"/>
-              <w:right w:w="43" w:type="dxa"/>
-            </w:tcMar>
-          </w:tcPr>
-          <w:p>
-            <w:pPr>
-              <w:tabs>
-                <w:tab w:val="left" w:pos="2093"/>
-                <w:tab w:val="left" w:pos="3053"/>
-                <w:tab w:val="left" w:pos="4013"/>
-                <w:tab w:val="left" w:pos="4973"/>
-                <w:tab w:val="left" w:pos="5933"/>
-              </w:tabs>
-              <w:spacing w:before="40" w:after="40"/>
-              <w:rPr>
-                <w:rFonts w:cs="Arial"/>
-                <w:sz w:val="22"/>
-                <w:szCs w:val="22"/>
-              </w:rPr>
-            </w:pPr>
-            <w:r>
-              <w:rPr>
-                <w:rFonts w:cs="Arial"/>
-                <w:sz w:val="22"/>
-                <w:szCs w:val="22"/>
-              </w:rPr>
-              <w:t>The Project Manager is responsible for developing, in conjunction with the Project Sponsor, the project charter. The Project Manager ensures that the project is delivered on time, within budget, and to the required quality standards.</w:t>
-            </w:r>
-          </w:p>
-        </w:tc>
-        <w:tc>
-          <w:tcPr>
-            <w:tcW w:w="2361" w:type="dxa"/>
-            <w:shd w:val="clear" w:color="auto" w:fill="auto"/>
-            <w:tcMar>
-              <w:top w:w="43" w:type="dxa"/>
-              <w:left w:w="72" w:type="dxa"/>
-              <w:bottom w:w="43" w:type="dxa"/>
-              <w:right w:w="43" w:type="dxa"/>
-            </w:tcMar>
-          </w:tcPr>
-          <w:p>
-            <w:pPr>
-              <w:numPr>
-                <w:ilvl w:val="0"/>
-                <w:numId w:val="13"/>
-              </w:numPr>
-              <w:tabs>
-                <w:tab w:val="clear" w:pos="360"/>
-                <w:tab w:val="num" w:pos="249"/>
-                <w:tab w:val="left" w:pos="2093"/>
-                <w:tab w:val="left" w:pos="3053"/>
-                <w:tab w:val="left" w:pos="4013"/>
-                <w:tab w:val="left" w:pos="4973"/>
-                <w:tab w:val="left" w:pos="5933"/>
-              </w:tabs>
-              <w:spacing w:before="40" w:after="40"/>
-              <w:ind w:left="245" w:hanging="245"/>
-              <w:textAlignment w:val="auto"/>
-              <w:rPr>
-                <w:rFonts w:cs="Arial"/>
-                <w:sz w:val="22"/>
-                <w:szCs w:val="22"/>
-              </w:rPr>
-            </w:pPr>
-            <w:r>
-              <w:rPr>
-                <w:rFonts w:cs="Arial"/>
-                <w:sz w:val="22"/>
-                <w:szCs w:val="22"/>
-              </w:rPr>
-              <w:t>Manage and lead the project team.</w:t>
-            </w:r>
-          </w:p>
-          <w:p>
-            <w:pPr>
-              <w:numPr>
-                <w:ilvl w:val="0"/>
-                <w:numId w:val="13"/>
-              </w:numPr>
-              <w:tabs>
-                <w:tab w:val="clear" w:pos="360"/>
-                <w:tab w:val="num" w:pos="249"/>
-                <w:tab w:val="left" w:pos="2093"/>
-                <w:tab w:val="left" w:pos="3053"/>
-                <w:tab w:val="left" w:pos="4013"/>
-                <w:tab w:val="left" w:pos="4973"/>
-                <w:tab w:val="left" w:pos="5933"/>
-              </w:tabs>
-              <w:spacing w:before="40" w:after="40"/>
-              <w:ind w:left="245" w:hanging="245"/>
-              <w:textAlignment w:val="auto"/>
-              <w:rPr>
-                <w:rFonts w:cs="Arial"/>
-                <w:sz w:val="22"/>
-                <w:szCs w:val="22"/>
-              </w:rPr>
-            </w:pPr>
-            <w:r>
-              <w:rPr>
-                <w:rFonts w:cs="Arial"/>
-                <w:sz w:val="22"/>
-                <w:szCs w:val="22"/>
-              </w:rPr>
-              <w:t>Manage the coordination of the partners and the working groups.</w:t>
-            </w:r>
-          </w:p>
-          <w:p>
-            <w:pPr>
-              <w:numPr>
-                <w:ilvl w:val="0"/>
-                <w:numId w:val="13"/>
-              </w:numPr>
-              <w:tabs>
-                <w:tab w:val="clear" w:pos="360"/>
-                <w:tab w:val="num" w:pos="249"/>
-                <w:tab w:val="left" w:pos="2093"/>
-                <w:tab w:val="left" w:pos="3053"/>
-                <w:tab w:val="left" w:pos="4013"/>
-                <w:tab w:val="left" w:pos="4973"/>
-                <w:tab w:val="left" w:pos="5933"/>
-              </w:tabs>
-              <w:spacing w:before="40" w:after="40"/>
-              <w:ind w:left="245" w:hanging="245"/>
-              <w:textAlignment w:val="auto"/>
-              <w:rPr>
-                <w:rFonts w:cs="Arial"/>
-                <w:sz w:val="22"/>
-                <w:szCs w:val="22"/>
-              </w:rPr>
-            </w:pPr>
-            <w:r>
-              <w:rPr>
-                <w:rFonts w:cs="Arial"/>
-                <w:sz w:val="22"/>
-                <w:szCs w:val="22"/>
-              </w:rPr>
-              <w:t>Develop and maintain a detailed project plan.</w:t>
-            </w:r>
-          </w:p>
-        </w:tc>
-      </w:tr>
-      <w:tr>
-        <w:trPr>
-          <w:cantSplit/>
-          <w:trHeight w:val="56"/>
-          <w:jc w:val="center"/>
-        </w:trPr>
-        <w:tc>
-          <w:tcPr>
-            <w:tcW w:w="3827" w:type="dxa"/>
-            <w:shd w:val="clear" w:color="auto" w:fill="auto"/>
-            <w:tcMar>
-              <w:top w:w="43" w:type="dxa"/>
-              <w:left w:w="72" w:type="dxa"/>
-              <w:bottom w:w="43" w:type="dxa"/>
-              <w:right w:w="43" w:type="dxa"/>
-            </w:tcMar>
-          </w:tcPr>
-          <w:p>
-            <w:pPr>
-              <w:tabs>
-                <w:tab w:val="left" w:pos="2093"/>
-                <w:tab w:val="left" w:pos="3053"/>
-                <w:tab w:val="left" w:pos="4013"/>
-                <w:tab w:val="left" w:pos="4973"/>
-                <w:tab w:val="left" w:pos="5933"/>
-              </w:tabs>
-              <w:spacing w:before="40" w:after="40"/>
-              <w:rPr>
-                <w:rFonts w:cs="Arial"/>
-                <w:sz w:val="22"/>
-                <w:szCs w:val="22"/>
-              </w:rPr>
-            </w:pPr>
-            <w:r>
-              <w:rPr>
-                <w:rFonts w:cs="Arial"/>
-                <w:sz w:val="22"/>
-                <w:szCs w:val="22"/>
-              </w:rPr>
-              <w:t xml:space="preserve">Name   | Technical writer </w:t>
-            </w:r>
-          </w:p>
-        </w:tc>
-        <w:tc>
-          <w:tcPr>
-            <w:tcW w:w="3463" w:type="dxa"/>
-            <w:shd w:val="clear" w:color="auto" w:fill="auto"/>
-            <w:tcMar>
-              <w:top w:w="43" w:type="dxa"/>
-              <w:left w:w="72" w:type="dxa"/>
-              <w:bottom w:w="43" w:type="dxa"/>
-              <w:right w:w="43" w:type="dxa"/>
-            </w:tcMar>
-          </w:tcPr>
-          <w:p>
-            <w:pPr>
-              <w:tabs>
-                <w:tab w:val="left" w:pos="2093"/>
-                <w:tab w:val="left" w:pos="3053"/>
-                <w:tab w:val="left" w:pos="4013"/>
-                <w:tab w:val="left" w:pos="4973"/>
-                <w:tab w:val="left" w:pos="5933"/>
-              </w:tabs>
-              <w:spacing w:before="40" w:after="40"/>
-              <w:rPr>
-                <w:rFonts w:cs="Arial"/>
-                <w:sz w:val="22"/>
-                <w:szCs w:val="22"/>
-              </w:rPr>
-            </w:pPr>
-            <w:r>
-              <w:rPr>
-                <w:rFonts w:cs="Arial"/>
-                <w:sz w:val="22"/>
-                <w:szCs w:val="22"/>
-              </w:rPr>
-              <w:t xml:space="preserve">Technical writer prepares the supporting documents &amp; instruction manuals </w:t>
-            </w:r>
-          </w:p>
-        </w:tc>
-        <w:tc>
-          <w:tcPr>
-            <w:tcW w:w="2361" w:type="dxa"/>
-            <w:shd w:val="clear" w:color="auto" w:fill="auto"/>
-            <w:tcMar>
-              <w:top w:w="43" w:type="dxa"/>
-              <w:left w:w="72" w:type="dxa"/>
-              <w:bottom w:w="43" w:type="dxa"/>
-              <w:right w:w="43" w:type="dxa"/>
-            </w:tcMar>
-          </w:tcPr>
-          <w:p>
-            <w:pPr>
-              <w:numPr>
-                <w:ilvl w:val="0"/>
-                <w:numId w:val="13"/>
-              </w:numPr>
-              <w:tabs>
-                <w:tab w:val="clear" w:pos="360"/>
-                <w:tab w:val="num" w:pos="249"/>
-                <w:tab w:val="left" w:pos="2093"/>
-                <w:tab w:val="left" w:pos="3053"/>
-                <w:tab w:val="left" w:pos="4013"/>
-                <w:tab w:val="left" w:pos="4973"/>
-                <w:tab w:val="left" w:pos="5933"/>
-              </w:tabs>
-              <w:spacing w:before="40" w:after="40"/>
-              <w:ind w:left="245" w:hanging="245"/>
-              <w:textAlignment w:val="auto"/>
-              <w:rPr>
-                <w:rFonts w:cs="Arial"/>
-                <w:sz w:val="22"/>
-                <w:szCs w:val="22"/>
-              </w:rPr>
-            </w:pPr>
-            <w:r>
-              <w:rPr>
-                <w:rFonts w:cs="Arial"/>
-                <w:sz w:val="22"/>
-                <w:szCs w:val="22"/>
-              </w:rPr>
-              <w:t xml:space="preserve">Provide manuals &amp; </w:t>
-            </w:r>
-          </w:p>
-          <w:p>
-            <w:pPr>
-              <w:tabs>
-                <w:tab w:val="left" w:pos="2093"/>
-                <w:tab w:val="left" w:pos="3053"/>
-                <w:tab w:val="left" w:pos="4013"/>
-                <w:tab w:val="left" w:pos="4973"/>
-                <w:tab w:val="left" w:pos="5933"/>
-              </w:tabs>
-              <w:spacing w:before="40" w:after="40"/>
-              <w:ind w:left="245"/>
-              <w:textAlignment w:val="auto"/>
-              <w:rPr>
-                <w:rFonts w:cs="Arial"/>
-                <w:sz w:val="22"/>
-                <w:szCs w:val="22"/>
-              </w:rPr>
-            </w:pPr>
-            <w:r>
-              <w:rPr>
-                <w:rFonts w:cs="Arial"/>
-                <w:sz w:val="22"/>
-                <w:szCs w:val="22"/>
-              </w:rPr>
-              <w:t>System reference documents</w:t>
-            </w:r>
-          </w:p>
-        </w:tc>
-      </w:tr>
-      <w:tr>
-        <w:trPr>
-          <w:cantSplit/>
-          <w:trHeight w:val="61"/>
-          <w:jc w:val="center"/>
-        </w:trPr>
-        <w:tc>
-          <w:tcPr>
-            <w:tcW w:w="3827" w:type="dxa"/>
-            <w:shd w:val="clear" w:color="auto" w:fill="auto"/>
-            <w:tcMar>
-              <w:top w:w="43" w:type="dxa"/>
-              <w:left w:w="72" w:type="dxa"/>
-              <w:bottom w:w="43" w:type="dxa"/>
-              <w:right w:w="43" w:type="dxa"/>
-            </w:tcMar>
-          </w:tcPr>
-          <w:p>
-            <w:pPr>
-              <w:tabs>
-                <w:tab w:val="left" w:pos="2093"/>
-                <w:tab w:val="left" w:pos="3053"/>
-                <w:tab w:val="left" w:pos="4013"/>
-                <w:tab w:val="left" w:pos="4973"/>
-                <w:tab w:val="left" w:pos="5933"/>
-              </w:tabs>
-              <w:spacing w:before="40" w:afterLines="40" w:after="96"/>
-              <w:rPr>
-                <w:rFonts w:cs="Arial"/>
-                <w:sz w:val="22"/>
-                <w:szCs w:val="22"/>
-              </w:rPr>
-            </w:pPr>
-            <w:r>
-              <w:rPr>
-                <w:rFonts w:cs="Arial"/>
-                <w:sz w:val="22"/>
-                <w:szCs w:val="22"/>
-              </w:rPr>
-              <w:t>Name   | System Analysis</w:t>
-            </w:r>
-          </w:p>
-        </w:tc>
-        <w:tc>
-          <w:tcPr>
-            <w:tcW w:w="3463" w:type="dxa"/>
-            <w:shd w:val="clear" w:color="auto" w:fill="auto"/>
-            <w:tcMar>
-              <w:top w:w="43" w:type="dxa"/>
-              <w:left w:w="72" w:type="dxa"/>
-              <w:bottom w:w="43" w:type="dxa"/>
-              <w:right w:w="43" w:type="dxa"/>
-            </w:tcMar>
-          </w:tcPr>
-          <w:p>
-            <w:pPr>
-              <w:tabs>
-                <w:tab w:val="left" w:pos="2093"/>
-                <w:tab w:val="left" w:pos="3053"/>
-                <w:tab w:val="left" w:pos="4013"/>
-                <w:tab w:val="left" w:pos="4973"/>
-                <w:tab w:val="left" w:pos="5933"/>
-              </w:tabs>
-              <w:spacing w:before="40" w:after="40"/>
-              <w:rPr>
-                <w:rFonts w:cs="Arial"/>
-                <w:sz w:val="22"/>
-                <w:szCs w:val="22"/>
-              </w:rPr>
-            </w:pPr>
-            <w:r>
-              <w:rPr>
-                <w:rFonts w:cs="Arial"/>
-                <w:sz w:val="22"/>
-                <w:szCs w:val="22"/>
-              </w:rPr>
-              <w:t>System analysis evaluate system workflow &amp; product specifications.</w:t>
-            </w:r>
-          </w:p>
-        </w:tc>
-        <w:tc>
-          <w:tcPr>
-            <w:tcW w:w="2361" w:type="dxa"/>
-            <w:shd w:val="clear" w:color="auto" w:fill="auto"/>
-            <w:tcMar>
-              <w:top w:w="43" w:type="dxa"/>
-              <w:left w:w="72" w:type="dxa"/>
-              <w:bottom w:w="43" w:type="dxa"/>
-              <w:right w:w="43" w:type="dxa"/>
-            </w:tcMar>
-          </w:tcPr>
-          <w:p>
-            <w:pPr>
-              <w:numPr>
-                <w:ilvl w:val="0"/>
-                <w:numId w:val="13"/>
-              </w:numPr>
-              <w:tabs>
-                <w:tab w:val="clear" w:pos="360"/>
-                <w:tab w:val="num" w:pos="249"/>
-                <w:tab w:val="left" w:pos="2093"/>
-                <w:tab w:val="left" w:pos="3053"/>
-                <w:tab w:val="left" w:pos="4013"/>
-                <w:tab w:val="left" w:pos="4973"/>
-                <w:tab w:val="left" w:pos="5933"/>
-              </w:tabs>
-              <w:spacing w:before="40" w:after="40"/>
-              <w:ind w:left="245" w:hanging="245"/>
-              <w:textAlignment w:val="auto"/>
-              <w:rPr>
-                <w:rFonts w:cs="Arial"/>
-                <w:sz w:val="22"/>
-                <w:szCs w:val="22"/>
-              </w:rPr>
-            </w:pPr>
-            <w:r>
-              <w:rPr>
-                <w:rFonts w:cs="Arial"/>
-                <w:sz w:val="22"/>
-                <w:szCs w:val="22"/>
-              </w:rPr>
-              <w:t xml:space="preserve">Provide the overall workflow &amp; concept </w:t>
-            </w:r>
-          </w:p>
-        </w:tc>
-      </w:tr>
-      <w:tr>
-        <w:trPr>
-          <w:cantSplit/>
-          <w:trHeight w:val="52"/>
-          <w:jc w:val="center"/>
-        </w:trPr>
-        <w:tc>
-          <w:tcPr>
-            <w:tcW w:w="3827" w:type="dxa"/>
-            <w:shd w:val="clear" w:color="auto" w:fill="auto"/>
-            <w:tcMar>
-              <w:top w:w="43" w:type="dxa"/>
-              <w:left w:w="72" w:type="dxa"/>
-              <w:bottom w:w="43" w:type="dxa"/>
-              <w:right w:w="43" w:type="dxa"/>
-            </w:tcMar>
-          </w:tcPr>
-          <w:p>
-            <w:pPr>
-              <w:tabs>
-                <w:tab w:val="left" w:pos="2093"/>
-                <w:tab w:val="left" w:pos="3053"/>
-                <w:tab w:val="left" w:pos="4013"/>
-                <w:tab w:val="left" w:pos="4973"/>
-                <w:tab w:val="left" w:pos="5933"/>
-              </w:tabs>
-              <w:spacing w:before="40" w:after="40"/>
-              <w:rPr>
-                <w:rFonts w:cs="Arial"/>
-                <w:sz w:val="22"/>
-                <w:szCs w:val="22"/>
-              </w:rPr>
-            </w:pPr>
-            <w:r>
-              <w:rPr>
-                <w:rFonts w:cs="Arial"/>
-                <w:sz w:val="22"/>
-                <w:szCs w:val="22"/>
-              </w:rPr>
-              <w:t xml:space="preserve">Name   | System Designer </w:t>
-            </w:r>
-          </w:p>
-        </w:tc>
-        <w:tc>
-          <w:tcPr>
-            <w:tcW w:w="3463" w:type="dxa"/>
-            <w:shd w:val="clear" w:color="auto" w:fill="auto"/>
-            <w:tcMar>
-              <w:top w:w="43" w:type="dxa"/>
-              <w:left w:w="72" w:type="dxa"/>
-              <w:bottom w:w="43" w:type="dxa"/>
-              <w:right w:w="43" w:type="dxa"/>
-            </w:tcMar>
-          </w:tcPr>
-          <w:p>
-            <w:pPr>
-              <w:tabs>
-                <w:tab w:val="left" w:pos="2093"/>
-                <w:tab w:val="left" w:pos="3053"/>
-                <w:tab w:val="left" w:pos="4013"/>
-                <w:tab w:val="left" w:pos="4973"/>
-                <w:tab w:val="left" w:pos="5933"/>
-              </w:tabs>
-              <w:spacing w:before="40" w:after="40"/>
-              <w:rPr>
-                <w:rFonts w:cs="Arial"/>
-                <w:sz w:val="22"/>
-                <w:szCs w:val="22"/>
-              </w:rPr>
-            </w:pPr>
-            <w:r>
-              <w:rPr>
-                <w:rFonts w:cs="Arial"/>
-                <w:sz w:val="22"/>
-                <w:szCs w:val="22"/>
-              </w:rPr>
-              <w:t xml:space="preserve">System designer design the system based on the business needs &amp; functional requirement </w:t>
-            </w:r>
-          </w:p>
-        </w:tc>
-        <w:tc>
-          <w:tcPr>
-            <w:tcW w:w="2361" w:type="dxa"/>
-            <w:shd w:val="clear" w:color="auto" w:fill="auto"/>
-            <w:tcMar>
-              <w:top w:w="43" w:type="dxa"/>
-              <w:left w:w="72" w:type="dxa"/>
-              <w:bottom w:w="43" w:type="dxa"/>
-              <w:right w:w="43" w:type="dxa"/>
-            </w:tcMar>
-          </w:tcPr>
-          <w:p>
-            <w:pPr>
-              <w:numPr>
-                <w:ilvl w:val="0"/>
-                <w:numId w:val="13"/>
-              </w:numPr>
-              <w:tabs>
-                <w:tab w:val="clear" w:pos="360"/>
-                <w:tab w:val="num" w:pos="249"/>
-                <w:tab w:val="left" w:pos="2093"/>
-                <w:tab w:val="left" w:pos="3053"/>
-                <w:tab w:val="left" w:pos="4013"/>
-                <w:tab w:val="left" w:pos="4973"/>
-                <w:tab w:val="left" w:pos="5933"/>
-              </w:tabs>
-              <w:spacing w:before="40" w:after="40"/>
-              <w:ind w:left="245" w:hanging="245"/>
-              <w:textAlignment w:val="auto"/>
-              <w:rPr>
-                <w:rFonts w:cs="Arial"/>
-                <w:sz w:val="22"/>
-                <w:szCs w:val="22"/>
-              </w:rPr>
-            </w:pPr>
-            <w:r>
-              <w:rPr>
-                <w:rFonts w:cs="Arial"/>
-                <w:sz w:val="22"/>
-                <w:szCs w:val="22"/>
-              </w:rPr>
-              <w:t xml:space="preserve">Design interfaces &amp; functionality to include in system </w:t>
-            </w:r>
-          </w:p>
-        </w:tc>
-      </w:tr>
-      <w:tr>
-        <w:trPr>
-          <w:cantSplit/>
-          <w:trHeight w:val="414"/>
-          <w:jc w:val="center"/>
-        </w:trPr>
-        <w:tc>
-          <w:tcPr>
-            <w:tcW w:w="3827" w:type="dxa"/>
-            <w:shd w:val="clear" w:color="auto" w:fill="auto"/>
-            <w:tcMar>
-              <w:top w:w="43" w:type="dxa"/>
-              <w:left w:w="72" w:type="dxa"/>
-              <w:bottom w:w="43" w:type="dxa"/>
-              <w:right w:w="43" w:type="dxa"/>
-            </w:tcMar>
-          </w:tcPr>
-          <w:p>
-            <w:pPr>
-              <w:tabs>
-                <w:tab w:val="left" w:pos="2093"/>
-                <w:tab w:val="left" w:pos="3053"/>
-                <w:tab w:val="left" w:pos="4013"/>
-                <w:tab w:val="left" w:pos="4973"/>
-                <w:tab w:val="left" w:pos="5933"/>
-              </w:tabs>
-              <w:spacing w:before="40" w:after="40"/>
-              <w:rPr>
-                <w:rFonts w:cs="Arial"/>
-                <w:sz w:val="22"/>
-                <w:szCs w:val="22"/>
-              </w:rPr>
-            </w:pPr>
-            <w:r>
-              <w:rPr>
-                <w:rFonts w:cs="Arial"/>
-                <w:sz w:val="22"/>
-                <w:szCs w:val="22"/>
-              </w:rPr>
-              <w:t xml:space="preserve">Name   | Developer </w:t>
-            </w:r>
-          </w:p>
-        </w:tc>
-        <w:tc>
-          <w:tcPr>
-            <w:tcW w:w="3463" w:type="dxa"/>
-            <w:shd w:val="clear" w:color="auto" w:fill="auto"/>
-            <w:tcMar>
-              <w:top w:w="43" w:type="dxa"/>
-              <w:left w:w="72" w:type="dxa"/>
-              <w:bottom w:w="43" w:type="dxa"/>
-              <w:right w:w="43" w:type="dxa"/>
-            </w:tcMar>
-          </w:tcPr>
-          <w:p>
-            <w:pPr>
-              <w:tabs>
-                <w:tab w:val="left" w:pos="2093"/>
-                <w:tab w:val="left" w:pos="3053"/>
-                <w:tab w:val="left" w:pos="4013"/>
-                <w:tab w:val="left" w:pos="4973"/>
-                <w:tab w:val="left" w:pos="5933"/>
-              </w:tabs>
-              <w:spacing w:before="40" w:after="40"/>
-              <w:rPr>
-                <w:rFonts w:cs="Arial"/>
-                <w:sz w:val="22"/>
-                <w:szCs w:val="22"/>
-              </w:rPr>
-            </w:pPr>
-            <w:r>
-              <w:rPr>
-                <w:rFonts w:cs="Arial"/>
-                <w:sz w:val="22"/>
-                <w:szCs w:val="22"/>
-              </w:rPr>
-              <w:t>The developer is the one who implement the system according to system design &amp; analysis workflow.</w:t>
-            </w:r>
-          </w:p>
-        </w:tc>
-        <w:tc>
-          <w:tcPr>
-            <w:tcW w:w="2361" w:type="dxa"/>
-            <w:shd w:val="clear" w:color="auto" w:fill="auto"/>
-            <w:tcMar>
-              <w:top w:w="43" w:type="dxa"/>
-              <w:left w:w="72" w:type="dxa"/>
-              <w:bottom w:w="43" w:type="dxa"/>
-              <w:right w:w="43" w:type="dxa"/>
-            </w:tcMar>
-          </w:tcPr>
-          <w:p>
-            <w:pPr>
-              <w:numPr>
-                <w:ilvl w:val="0"/>
-                <w:numId w:val="13"/>
-              </w:numPr>
-              <w:tabs>
-                <w:tab w:val="clear" w:pos="360"/>
-                <w:tab w:val="num" w:pos="249"/>
-                <w:tab w:val="left" w:pos="2093"/>
-                <w:tab w:val="left" w:pos="3053"/>
-                <w:tab w:val="left" w:pos="4013"/>
-                <w:tab w:val="left" w:pos="4973"/>
-                <w:tab w:val="left" w:pos="5933"/>
-              </w:tabs>
-              <w:spacing w:before="40" w:after="40"/>
-              <w:ind w:left="245" w:hanging="245"/>
-              <w:textAlignment w:val="auto"/>
-              <w:rPr>
-                <w:rFonts w:cs="Arial"/>
-                <w:sz w:val="22"/>
-                <w:szCs w:val="22"/>
-              </w:rPr>
-            </w:pPr>
-            <w:r>
-              <w:rPr>
-                <w:rFonts w:cs="Arial"/>
-                <w:sz w:val="22"/>
-                <w:szCs w:val="22"/>
-              </w:rPr>
-              <w:t>System implementation</w:t>
-            </w:r>
-          </w:p>
-          <w:p>
-            <w:pPr>
-              <w:numPr>
-                <w:ilvl w:val="0"/>
-                <w:numId w:val="13"/>
-              </w:numPr>
-              <w:tabs>
-                <w:tab w:val="clear" w:pos="360"/>
-                <w:tab w:val="num" w:pos="249"/>
-                <w:tab w:val="left" w:pos="2093"/>
-                <w:tab w:val="left" w:pos="3053"/>
-                <w:tab w:val="left" w:pos="4013"/>
-                <w:tab w:val="left" w:pos="4973"/>
-                <w:tab w:val="left" w:pos="5933"/>
-              </w:tabs>
-              <w:spacing w:before="40" w:after="40"/>
-              <w:ind w:left="245" w:hanging="245"/>
-              <w:textAlignment w:val="auto"/>
-              <w:rPr>
-                <w:rFonts w:cs="Arial"/>
-                <w:sz w:val="22"/>
-                <w:szCs w:val="22"/>
-              </w:rPr>
-            </w:pPr>
-            <w:r>
-              <w:rPr>
-                <w:rFonts w:cs="Arial"/>
-                <w:sz w:val="22"/>
-                <w:szCs w:val="22"/>
-              </w:rPr>
-              <w:t xml:space="preserve">Coding&amp; testing of the products </w:t>
-            </w:r>
-          </w:p>
-        </w:tc>
-      </w:tr>
-      <w:bookmarkEnd w:id="7"/>
-    </w:tbl>
     <w:p>
       <w:pPr>
-        <w:textAlignment w:val="auto"/>
-      </w:pPr>
-      <w:r>
-        <w:br w:type="page"/>
-      </w:r>
-    </w:p>
-    <w:p>
-      <w:pPr>
-        <w:textAlignment w:val="auto"/>
-      </w:pPr>
-    </w:p>
-    <w:p>
-      <w:pPr>
-        <w:pStyle w:val="Heading1"/>
-      </w:pPr>
-      <w:bookmarkStart w:id="8" w:name="_Toc504989708"/>
-      <w:r>
-        <w:t>Implementation Plan</w:t>
-      </w:r>
-      <w:bookmarkEnd w:id="8"/>
-    </w:p>
-    <w:p>
-      <w:pPr>
-        <w:textAlignment w:val="auto"/>
-      </w:pPr>
-    </w:p>
-    <w:p>
-      <w:pPr>
         <w:pStyle w:val="Heading2"/>
       </w:pPr>
-      <w:bookmarkStart w:id="9" w:name="_Toc504989709"/>
+      <w:bookmarkStart w:id="7" w:name="_Toc505110174"/>
       <w:r>
         <w:t>Project Schedule</w:t>
       </w:r>
-      <w:bookmarkEnd w:id="9"/>
+      <w:bookmarkEnd w:id="7"/>
     </w:p>
     <w:p>
       <w:pPr>
@@ -10151,11 +9235,11 @@
       <w:pPr>
         <w:pStyle w:val="Heading1"/>
       </w:pPr>
-      <w:bookmarkStart w:id="10" w:name="_Toc504989710"/>
+      <w:bookmarkStart w:id="8" w:name="_Toc505110175"/>
       <w:r>
         <w:t>Overview of System</w:t>
       </w:r>
-      <w:bookmarkEnd w:id="10"/>
+      <w:bookmarkEnd w:id="8"/>
     </w:p>
     <w:p>
       <w:pPr>
@@ -10166,11 +9250,11 @@
       <w:pPr>
         <w:pStyle w:val="Heading2"/>
       </w:pPr>
-      <w:bookmarkStart w:id="11" w:name="_Toc504989711"/>
+      <w:bookmarkStart w:id="9" w:name="_Toc505110176"/>
       <w:r>
         <w:t>Software Requirements Specification</w:t>
       </w:r>
-      <w:bookmarkEnd w:id="11"/>
+      <w:bookmarkEnd w:id="9"/>
     </w:p>
     <w:p>
       <w:pPr>
@@ -10183,11 +9267,11 @@
       <w:pPr>
         <w:pStyle w:val="Heading3"/>
       </w:pPr>
-      <w:bookmarkStart w:id="12" w:name="_Toc504989712"/>
+      <w:bookmarkStart w:id="10" w:name="_Toc505110177"/>
       <w:r>
         <w:t>Functional Specifications</w:t>
       </w:r>
-      <w:bookmarkEnd w:id="12"/>
+      <w:bookmarkEnd w:id="10"/>
     </w:p>
     <w:p>
       <w:pPr>
@@ -10512,7 +9596,25 @@
           <w:szCs w:val="22"/>
           <w:lang w:val="en-SG"/>
         </w:rPr>
-        <w:t>If user is not locked then go to step 4 else show error message and end.</w:t>
+        <w:t xml:space="preserve">If user is not </w:t>
+      </w:r>
+      <w:r>
+        <w:rPr>
+          <w:rFonts w:ascii="Arial" w:hAnsi="Arial" w:cs="Arial"/>
+          <w:sz w:val="22"/>
+          <w:szCs w:val="22"/>
+          <w:lang w:val="en-SG"/>
+        </w:rPr>
+        <w:t>locked,</w:t>
+      </w:r>
+      <w:r>
+        <w:rPr>
+          <w:rFonts w:ascii="Arial" w:hAnsi="Arial" w:cs="Arial"/>
+          <w:sz w:val="22"/>
+          <w:szCs w:val="22"/>
+          <w:lang w:val="en-SG"/>
+        </w:rPr>
+        <w:t xml:space="preserve"> then go to step 4 else show error message and end.</w:t>
       </w:r>
     </w:p>
     <w:p>
@@ -10581,7 +9683,25 @@
           <w:lang w:val="en-SG"/>
         </w:rPr>
         <w:lastRenderedPageBreak/>
-        <w:t>If password does not match then add 1 try to user attempt and show error message and end.</w:t>
+        <w:t xml:space="preserve">If password does not </w:t>
+      </w:r>
+      <w:r>
+        <w:rPr>
+          <w:rFonts w:ascii="Arial" w:hAnsi="Arial" w:cs="Arial"/>
+          <w:sz w:val="22"/>
+          <w:szCs w:val="22"/>
+          <w:lang w:val="en-SG"/>
+        </w:rPr>
+        <w:t>match,</w:t>
+      </w:r>
+      <w:r>
+        <w:rPr>
+          <w:rFonts w:ascii="Arial" w:hAnsi="Arial" w:cs="Arial"/>
+          <w:sz w:val="22"/>
+          <w:szCs w:val="22"/>
+          <w:lang w:val="en-SG"/>
+        </w:rPr>
+        <w:t xml:space="preserve"> then add 1 try to user attempt and show error message and end.</w:t>
       </w:r>
     </w:p>
     <w:p>
@@ -10877,7 +9997,25 @@
           <w:szCs w:val="22"/>
           <w:lang w:val="en-SG"/>
         </w:rPr>
-        <w:t>This module allows the user to manage the stock category of the system. The module will have a textbox to key in the category description and user will be able to select the parent category if any. If the parent category is not selected then the category will be set as a parent category.</w:t>
+        <w:t xml:space="preserve">This module allows the user to manage the stock category of the system. The module will have a textbox to key in the category description and user will be able to select the parent category if any. If the parent category is not </w:t>
+      </w:r>
+      <w:r>
+        <w:rPr>
+          <w:rFonts w:ascii="Arial" w:hAnsi="Arial" w:cs="Arial"/>
+          <w:sz w:val="22"/>
+          <w:szCs w:val="22"/>
+          <w:lang w:val="en-SG"/>
+        </w:rPr>
+        <w:t>selected,</w:t>
+      </w:r>
+      <w:r>
+        <w:rPr>
+          <w:rFonts w:ascii="Arial" w:hAnsi="Arial" w:cs="Arial"/>
+          <w:sz w:val="22"/>
+          <w:szCs w:val="22"/>
+          <w:lang w:val="en-SG"/>
+        </w:rPr>
+        <w:t xml:space="preserve"> then the category will be set as a parent category.</w:t>
       </w:r>
     </w:p>
     <w:p>
@@ -11047,7 +10185,25 @@
           <w:szCs w:val="22"/>
           <w:lang w:val="en-SG"/>
         </w:rPr>
-        <w:t>If parent category is not selected then set parent as 0.</w:t>
+        <w:t xml:space="preserve">If parent category is not </w:t>
+      </w:r>
+      <w:r>
+        <w:rPr>
+          <w:rFonts w:ascii="Arial" w:hAnsi="Arial" w:cs="Arial"/>
+          <w:sz w:val="22"/>
+          <w:szCs w:val="22"/>
+          <w:lang w:val="en-SG"/>
+        </w:rPr>
+        <w:t>selected,</w:t>
+      </w:r>
+      <w:r>
+        <w:rPr>
+          <w:rFonts w:ascii="Arial" w:hAnsi="Arial" w:cs="Arial"/>
+          <w:sz w:val="22"/>
+          <w:szCs w:val="22"/>
+          <w:lang w:val="en-SG"/>
+        </w:rPr>
+        <w:t xml:space="preserve"> then set parent as 0.</w:t>
       </w:r>
     </w:p>
     <w:p>
@@ -11072,7 +10228,25 @@
           <w:szCs w:val="22"/>
           <w:lang w:val="en-SG"/>
         </w:rPr>
-        <w:t>If parent category is selected then set parent to selected value ParentID.</w:t>
+        <w:t xml:space="preserve">If parent category is </w:t>
+      </w:r>
+      <w:r>
+        <w:rPr>
+          <w:rFonts w:ascii="Arial" w:hAnsi="Arial" w:cs="Arial"/>
+          <w:sz w:val="22"/>
+          <w:szCs w:val="22"/>
+          <w:lang w:val="en-SG"/>
+        </w:rPr>
+        <w:t>selected,</w:t>
+      </w:r>
+      <w:r>
+        <w:rPr>
+          <w:rFonts w:ascii="Arial" w:hAnsi="Arial" w:cs="Arial"/>
+          <w:sz w:val="22"/>
+          <w:szCs w:val="22"/>
+          <w:lang w:val="en-SG"/>
+        </w:rPr>
+        <w:t xml:space="preserve"> then set parent to selected value ParentID.</w:t>
       </w:r>
     </w:p>
     <w:p>
@@ -12940,12 +12114,12 @@
       <w:pPr>
         <w:pStyle w:val="Heading3"/>
       </w:pPr>
-      <w:bookmarkStart w:id="13" w:name="_Toc504989713"/>
+      <w:bookmarkStart w:id="11" w:name="_Toc505110178"/>
       <w:r>
         <w:lastRenderedPageBreak/>
         <w:t>Non-Functional Specifications</w:t>
       </w:r>
-      <w:bookmarkEnd w:id="13"/>
+      <w:bookmarkEnd w:id="11"/>
     </w:p>
     <w:p>
       <w:pPr>
@@ -13115,12 +12289,12 @@
       <w:pPr>
         <w:pStyle w:val="Heading2"/>
       </w:pPr>
-      <w:bookmarkStart w:id="14" w:name="_Toc504989714"/>
+      <w:bookmarkStart w:id="12" w:name="_Toc505110179"/>
       <w:r>
         <w:lastRenderedPageBreak/>
         <w:t>Use Case Diagram</w:t>
       </w:r>
-      <w:bookmarkEnd w:id="14"/>
+      <w:bookmarkEnd w:id="12"/>
     </w:p>
     <w:p>
       <w:pPr>
@@ -13134,11 +12308,11 @@
       <w:pPr>
         <w:pStyle w:val="Heading3"/>
       </w:pPr>
-      <w:bookmarkStart w:id="15" w:name="_Toc504989715"/>
+      <w:bookmarkStart w:id="13" w:name="_Toc505110180"/>
       <w:r>
         <w:t>Iteration 1</w:t>
       </w:r>
-      <w:bookmarkEnd w:id="15"/>
+      <w:bookmarkEnd w:id="13"/>
     </w:p>
     <w:p>
       <w:pPr>
@@ -13260,11 +12434,11 @@
       <w:pPr>
         <w:pStyle w:val="Heading3"/>
       </w:pPr>
-      <w:bookmarkStart w:id="16" w:name="_Toc504989716"/>
+      <w:bookmarkStart w:id="14" w:name="_Toc505110181"/>
       <w:r>
         <w:t>Iteration 2</w:t>
       </w:r>
-      <w:bookmarkEnd w:id="16"/>
+      <w:bookmarkEnd w:id="14"/>
     </w:p>
     <w:p>
       <w:pPr>
@@ -13368,12 +12542,12 @@
       <w:r>
         <w:br w:type="page"/>
       </w:r>
-      <w:bookmarkStart w:id="17" w:name="_Toc504989717"/>
+      <w:bookmarkStart w:id="15" w:name="_Toc505110182"/>
       <w:r>
         <w:lastRenderedPageBreak/>
         <w:t>Final Version</w:t>
       </w:r>
-      <w:bookmarkEnd w:id="17"/>
+      <w:bookmarkEnd w:id="15"/>
     </w:p>
     <w:p>
       <w:pPr>
@@ -13483,12 +12657,12 @@
       <w:pPr>
         <w:pStyle w:val="Heading2"/>
       </w:pPr>
-      <w:bookmarkStart w:id="18" w:name="_Toc504989718"/>
+      <w:bookmarkStart w:id="16" w:name="_Toc505110183"/>
       <w:r>
         <w:lastRenderedPageBreak/>
         <w:t>Use Case Detailed Description</w:t>
       </w:r>
-      <w:bookmarkEnd w:id="18"/>
+      <w:bookmarkEnd w:id="16"/>
     </w:p>
     <w:p>
       <w:pPr>
@@ -13503,11 +12677,11 @@
       <w:pPr>
         <w:pStyle w:val="Heading3"/>
       </w:pPr>
-      <w:bookmarkStart w:id="19" w:name="_Toc504989719"/>
+      <w:bookmarkStart w:id="17" w:name="_Toc505110184"/>
       <w:r>
         <w:t>Detailed Use Case – Login</w:t>
       </w:r>
-      <w:bookmarkEnd w:id="19"/>
+      <w:bookmarkEnd w:id="17"/>
     </w:p>
     <w:p>
       <w:pPr>
@@ -14297,12 +13471,12 @@
       <w:pPr>
         <w:pStyle w:val="Heading3"/>
       </w:pPr>
-      <w:bookmarkStart w:id="20" w:name="_Toc504989720"/>
+      <w:bookmarkStart w:id="18" w:name="_Toc505110185"/>
       <w:r>
         <w:lastRenderedPageBreak/>
         <w:t>Detailed Use Case – Create Summary Report</w:t>
       </w:r>
-      <w:bookmarkEnd w:id="20"/>
+      <w:bookmarkEnd w:id="18"/>
     </w:p>
     <w:p>
       <w:pPr>
@@ -14898,11 +14072,11 @@
       <w:pPr>
         <w:pStyle w:val="Heading3"/>
       </w:pPr>
-      <w:bookmarkStart w:id="21" w:name="_Toc504989721"/>
+      <w:bookmarkStart w:id="19" w:name="_Toc505110186"/>
       <w:r>
         <w:t>Detailed Use Case – View Summary Report</w:t>
       </w:r>
-      <w:bookmarkEnd w:id="21"/>
+      <w:bookmarkEnd w:id="19"/>
     </w:p>
     <w:p>
       <w:pPr>
@@ -15515,11 +14689,11 @@
       <w:pPr>
         <w:pStyle w:val="Heading3"/>
       </w:pPr>
-      <w:bookmarkStart w:id="22" w:name="_Toc504989722"/>
+      <w:bookmarkStart w:id="20" w:name="_Toc505110187"/>
       <w:r>
         <w:t>Detailed Use Case – Add Stock</w:t>
       </w:r>
-      <w:bookmarkEnd w:id="22"/>
+      <w:bookmarkEnd w:id="20"/>
     </w:p>
     <w:p>
       <w:pPr>
@@ -16222,11 +15396,11 @@
       <w:pPr>
         <w:pStyle w:val="Heading3"/>
       </w:pPr>
-      <w:bookmarkStart w:id="23" w:name="_Toc504989723"/>
+      <w:bookmarkStart w:id="21" w:name="_Toc505110188"/>
       <w:r>
         <w:t>Detailed Use Case – Remove Stock</w:t>
       </w:r>
-      <w:bookmarkEnd w:id="23"/>
+      <w:bookmarkEnd w:id="21"/>
     </w:p>
     <w:p>
       <w:pPr>
@@ -16927,11 +16101,11 @@
       <w:pPr>
         <w:pStyle w:val="Heading3"/>
       </w:pPr>
-      <w:bookmarkStart w:id="24" w:name="_Toc504989724"/>
+      <w:bookmarkStart w:id="22" w:name="_Toc505110189"/>
       <w:r>
         <w:t>Detailed Use Case – Edit Stock</w:t>
       </w:r>
-      <w:bookmarkEnd w:id="24"/>
+      <w:bookmarkEnd w:id="22"/>
     </w:p>
     <w:p>
       <w:pPr>
@@ -17638,12 +16812,12 @@
       <w:pPr>
         <w:pStyle w:val="Heading3"/>
       </w:pPr>
-      <w:bookmarkStart w:id="25" w:name="_Toc504989725"/>
+      <w:bookmarkStart w:id="23" w:name="_Toc505110190"/>
       <w:r>
         <w:lastRenderedPageBreak/>
         <w:t>Detailed Use Case – Display Stock</w:t>
       </w:r>
-      <w:bookmarkEnd w:id="25"/>
+      <w:bookmarkEnd w:id="23"/>
     </w:p>
     <w:p>
       <w:pPr>
@@ -18337,12 +17511,12 @@
       <w:pPr>
         <w:pStyle w:val="Heading3"/>
       </w:pPr>
-      <w:bookmarkStart w:id="26" w:name="_Toc504989726"/>
+      <w:bookmarkStart w:id="24" w:name="_Toc505110191"/>
       <w:r>
         <w:lastRenderedPageBreak/>
         <w:t>Detailed Use Case – Search Stock</w:t>
       </w:r>
-      <w:bookmarkEnd w:id="26"/>
+      <w:bookmarkEnd w:id="24"/>
     </w:p>
     <w:p>
       <w:pPr>
@@ -19098,12 +18272,12 @@
       <w:pPr>
         <w:pStyle w:val="Heading3"/>
       </w:pPr>
-      <w:bookmarkStart w:id="27" w:name="_Toc504989727"/>
+      <w:bookmarkStart w:id="25" w:name="_Toc505110192"/>
       <w:r>
         <w:lastRenderedPageBreak/>
         <w:t>Detailed Use Case – Record Stock</w:t>
       </w:r>
-      <w:bookmarkEnd w:id="27"/>
+      <w:bookmarkEnd w:id="25"/>
     </w:p>
     <w:p>
       <w:pPr>
@@ -19812,12 +18986,12 @@
       <w:pPr>
         <w:pStyle w:val="Heading2"/>
       </w:pPr>
-      <w:bookmarkStart w:id="28" w:name="_Toc504989728"/>
+      <w:bookmarkStart w:id="26" w:name="_Toc505110193"/>
       <w:r>
         <w:lastRenderedPageBreak/>
         <w:t>Sequence Diagram</w:t>
       </w:r>
-      <w:bookmarkEnd w:id="28"/>
+      <w:bookmarkEnd w:id="26"/>
     </w:p>
     <w:p>
       <w:pPr>
@@ -19830,11 +19004,11 @@
       <w:pPr>
         <w:pStyle w:val="Heading3"/>
       </w:pPr>
-      <w:bookmarkStart w:id="29" w:name="_Toc504989729"/>
+      <w:bookmarkStart w:id="27" w:name="_Toc505110194"/>
       <w:r>
         <w:t>Sequence Diagram – Login</w:t>
       </w:r>
-      <w:bookmarkEnd w:id="29"/>
+      <w:bookmarkEnd w:id="27"/>
     </w:p>
     <w:p>
       <w:pPr>
@@ -19924,12 +19098,12 @@
       <w:pPr>
         <w:pStyle w:val="Heading3"/>
       </w:pPr>
-      <w:bookmarkStart w:id="30" w:name="_Toc504989730"/>
+      <w:bookmarkStart w:id="28" w:name="_Toc505110195"/>
       <w:r>
         <w:lastRenderedPageBreak/>
         <w:t>Sequence Diagram – Create Summary Report</w:t>
       </w:r>
-      <w:bookmarkEnd w:id="30"/>
+      <w:bookmarkEnd w:id="28"/>
     </w:p>
     <w:p>
       <w:pPr>
@@ -20019,12 +19193,12 @@
       <w:pPr>
         <w:pStyle w:val="Heading3"/>
       </w:pPr>
-      <w:bookmarkStart w:id="31" w:name="_Toc504989731"/>
+      <w:bookmarkStart w:id="29" w:name="_Toc505110196"/>
       <w:r>
         <w:lastRenderedPageBreak/>
         <w:t>Sequence Diagram – View Summary Report</w:t>
       </w:r>
-      <w:bookmarkEnd w:id="31"/>
+      <w:bookmarkEnd w:id="29"/>
     </w:p>
     <w:p>
       <w:pPr>
@@ -20117,12 +19291,12 @@
       <w:pPr>
         <w:pStyle w:val="Heading3"/>
       </w:pPr>
-      <w:bookmarkStart w:id="32" w:name="_Toc504989732"/>
+      <w:bookmarkStart w:id="30" w:name="_Toc505110197"/>
       <w:r>
         <w:lastRenderedPageBreak/>
         <w:t>Sequence Diagram – Add Stock</w:t>
       </w:r>
-      <w:bookmarkEnd w:id="32"/>
+      <w:bookmarkEnd w:id="30"/>
     </w:p>
     <w:p>
       <w:pPr>
@@ -20218,12 +19392,12 @@
       <w:pPr>
         <w:pStyle w:val="Heading3"/>
       </w:pPr>
-      <w:bookmarkStart w:id="33" w:name="_Toc504989733"/>
+      <w:bookmarkStart w:id="31" w:name="_Toc505110198"/>
       <w:r>
         <w:lastRenderedPageBreak/>
         <w:t>Sequence Diagram – Remove Stock</w:t>
       </w:r>
-      <w:bookmarkEnd w:id="33"/>
+      <w:bookmarkEnd w:id="31"/>
     </w:p>
     <w:p>
       <w:pPr>
@@ -20312,12 +19486,12 @@
       <w:pPr>
         <w:pStyle w:val="Heading3"/>
       </w:pPr>
-      <w:bookmarkStart w:id="34" w:name="_Toc504989734"/>
+      <w:bookmarkStart w:id="32" w:name="_Toc505110199"/>
       <w:r>
         <w:lastRenderedPageBreak/>
         <w:t>Sequence Diagram – Edit Stock</w:t>
       </w:r>
-      <w:bookmarkEnd w:id="34"/>
+      <w:bookmarkEnd w:id="32"/>
     </w:p>
     <w:p>
       <w:pPr>
@@ -20409,12 +19583,12 @@
       <w:pPr>
         <w:pStyle w:val="Heading3"/>
       </w:pPr>
-      <w:bookmarkStart w:id="35" w:name="_Toc504989735"/>
+      <w:bookmarkStart w:id="33" w:name="_Toc505110200"/>
       <w:r>
         <w:lastRenderedPageBreak/>
         <w:t>Sequence Diagram – Display Stock</w:t>
       </w:r>
-      <w:bookmarkEnd w:id="35"/>
+      <w:bookmarkEnd w:id="33"/>
     </w:p>
     <w:p>
       <w:pPr>
@@ -20514,12 +19688,12 @@
       <w:pPr>
         <w:pStyle w:val="Heading3"/>
       </w:pPr>
-      <w:bookmarkStart w:id="36" w:name="_Toc504989736"/>
+      <w:bookmarkStart w:id="34" w:name="_Toc505110201"/>
       <w:r>
         <w:lastRenderedPageBreak/>
         <w:t>Sequence Diagram – Search Stock</w:t>
       </w:r>
-      <w:bookmarkEnd w:id="36"/>
+      <w:bookmarkEnd w:id="34"/>
     </w:p>
     <w:p>
       <w:pPr>
@@ -20612,7 +19786,7 @@
         <w:pStyle w:val="Heading3"/>
         <w:ind w:left="720" w:firstLine="0"/>
       </w:pPr>
-      <w:bookmarkStart w:id="37" w:name="_Toc504989737"/>
+      <w:bookmarkStart w:id="35" w:name="_Toc505110202"/>
       <w:r>
         <w:lastRenderedPageBreak/>
         <w:t>Sequence Diagram – Record Sto</w:t>
@@ -20620,7 +19794,7 @@
       <w:r>
         <w:t>ck</w:t>
       </w:r>
-      <w:bookmarkEnd w:id="37"/>
+      <w:bookmarkEnd w:id="35"/>
     </w:p>
     <w:p>
       <w:pPr>
@@ -20734,21 +19908,21 @@
       <w:pPr>
         <w:pStyle w:val="Heading2"/>
       </w:pPr>
-      <w:bookmarkStart w:id="38" w:name="_Toc504989738"/>
+      <w:bookmarkStart w:id="36" w:name="_Toc505110203"/>
       <w:r>
         <w:t>Class Diagram</w:t>
       </w:r>
-      <w:bookmarkEnd w:id="38"/>
+      <w:bookmarkEnd w:id="36"/>
     </w:p>
     <w:p>
       <w:pPr>
         <w:pStyle w:val="Heading3"/>
       </w:pPr>
-      <w:bookmarkStart w:id="39" w:name="_Toc504989739"/>
+      <w:bookmarkStart w:id="37" w:name="_Toc505110204"/>
       <w:r>
         <w:t>Iteration 1</w:t>
       </w:r>
-      <w:bookmarkEnd w:id="39"/>
+      <w:bookmarkEnd w:id="37"/>
     </w:p>
     <w:p>
       <w:pPr>
@@ -20848,12 +20022,12 @@
         </w:numPr>
         <w:ind w:left="720" w:firstLine="0"/>
       </w:pPr>
-      <w:bookmarkStart w:id="40" w:name="_Toc504989740"/>
+      <w:bookmarkStart w:id="38" w:name="_Toc505110205"/>
       <w:r>
         <w:lastRenderedPageBreak/>
         <w:t>Iteration 2</w:t>
       </w:r>
-      <w:bookmarkEnd w:id="40"/>
+      <w:bookmarkEnd w:id="38"/>
     </w:p>
     <w:p>
       <w:pPr>
@@ -20922,12 +20096,12 @@
       <w:pPr>
         <w:pStyle w:val="Heading3"/>
       </w:pPr>
-      <w:bookmarkStart w:id="41" w:name="_Toc504989741"/>
+      <w:bookmarkStart w:id="39" w:name="_Toc505110206"/>
       <w:r>
         <w:lastRenderedPageBreak/>
         <w:t>Final Version</w:t>
       </w:r>
-      <w:bookmarkEnd w:id="41"/>
+      <w:bookmarkEnd w:id="39"/>
     </w:p>
     <w:p>
       <w:pPr>
@@ -21007,12 +20181,12 @@
       <w:pPr>
         <w:pStyle w:val="Heading2"/>
       </w:pPr>
-      <w:bookmarkStart w:id="42" w:name="_Toc504989742"/>
+      <w:bookmarkStart w:id="40" w:name="_Toc505110207"/>
       <w:r>
         <w:lastRenderedPageBreak/>
         <w:t>Data Dictionary</w:t>
       </w:r>
-      <w:bookmarkEnd w:id="42"/>
+      <w:bookmarkEnd w:id="40"/>
     </w:p>
     <w:p>
       <w:pPr>
@@ -26551,12 +25725,12 @@
       <w:pPr>
         <w:pStyle w:val="Heading1"/>
       </w:pPr>
-      <w:bookmarkStart w:id="43" w:name="_Toc504989743"/>
+      <w:bookmarkStart w:id="41" w:name="_Toc505110208"/>
       <w:r>
         <w:lastRenderedPageBreak/>
         <w:t>Risk and Counter Measures</w:t>
       </w:r>
-      <w:bookmarkEnd w:id="43"/>
+      <w:bookmarkEnd w:id="41"/>
     </w:p>
     <w:p>
       <w:pPr>
@@ -27653,12 +26827,27 @@
       <w:pPr>
         <w:pStyle w:val="Heading1"/>
       </w:pPr>
-      <w:bookmarkStart w:id="44" w:name="_Toc504989744"/>
+      <w:bookmarkStart w:id="42" w:name="_Toc505110209"/>
       <w:r>
         <w:lastRenderedPageBreak/>
+        <w:t xml:space="preserve">Sub versioning </w:t>
+      </w:r>
+      <w:r>
+        <w:t>Control</w:t>
+      </w:r>
+      <w:bookmarkStart w:id="43" w:name="_GoBack"/>
+      <w:bookmarkEnd w:id="43"/>
+    </w:p>
+    <w:p/>
+    <w:p/>
+    <w:p>
+      <w:pPr>
+        <w:pStyle w:val="Heading1"/>
+      </w:pPr>
+      <w:r>
         <w:t>Meeting Minutes</w:t>
       </w:r>
-      <w:bookmarkEnd w:id="44"/>
+      <w:bookmarkEnd w:id="42"/>
     </w:p>
     <w:p/>
     <w:p>
@@ -27847,19 +27036,31 @@
               <w:rPr>
                 <w:color w:val="1F497D"/>
               </w:rPr>
+              <w:instrText xml:space="preserve"> INCLUDEPICTURE  "http://www.uow.edu.au/content/groups/public/@web/documents/siteelement/uow171491.png" \* MERGEFORMATINET </w:instrText>
+            </w:r>
+            <w:r>
+              <w:rPr>
+                <w:color w:val="1F497D"/>
+              </w:rPr>
+              <w:fldChar w:fldCharType="separate"/>
+            </w:r>
+            <w:r>
+              <w:rPr>
+                <w:color w:val="1F497D"/>
+              </w:rPr>
+              <w:fldChar w:fldCharType="begin"/>
+            </w:r>
+            <w:r>
+              <w:rPr>
+                <w:color w:val="1F497D"/>
+              </w:rPr>
               <w:instrText xml:space="preserve"> </w:instrText>
             </w:r>
             <w:r>
               <w:rPr>
                 <w:color w:val="1F497D"/>
               </w:rPr>
-              <w:instrText>INCLUDEPICTURE  "http://www.u</w:instrText>
-            </w:r>
-            <w:r>
-              <w:rPr>
-                <w:color w:val="1F497D"/>
-              </w:rPr>
-              <w:instrText>ow.edu.au/content/groups/public/@web/documents/siteelement/uow171491.png" \* MERGEFORMATINET</w:instrText>
+              <w:instrText>INCLUDEPICTURE  "http://www.uow.edu.au/content/groups/public/@web/documents/siteelement/uow171491.png" \* MERGEFORMATINET</w:instrText>
             </w:r>
             <w:r>
               <w:rPr>
@@ -27950,6 +27151,12 @@
               </w:rPr>
               <w:fldChar w:fldCharType="end"/>
             </w:r>
+            <w:r>
+              <w:rPr>
+                <w:color w:val="1F497D"/>
+              </w:rPr>
+              <w:fldChar w:fldCharType="end"/>
+            </w:r>
           </w:p>
         </w:tc>
         <w:tc>
@@ -28159,8 +27366,8 @@
           <w:rFonts w:cs="Arial"/>
         </w:rPr>
       </w:pPr>
-      <w:bookmarkStart w:id="45" w:name="_Toc504943640"/>
-      <w:bookmarkEnd w:id="45"/>
+      <w:bookmarkStart w:id="44" w:name="_Toc504943640"/>
+      <w:bookmarkEnd w:id="44"/>
     </w:p>
     <w:tbl>
       <w:tblPr>
@@ -31017,19 +30224,31 @@
               <w:rPr>
                 <w:color w:val="1F497D"/>
               </w:rPr>
+              <w:instrText xml:space="preserve"> INCLUDEPICTURE  "http://www.uow.edu.au/content/groups/public/@web/documents/siteelement/uow171491.png" \* MERGEFORMATINET </w:instrText>
+            </w:r>
+            <w:r>
+              <w:rPr>
+                <w:color w:val="1F497D"/>
+              </w:rPr>
+              <w:fldChar w:fldCharType="separate"/>
+            </w:r>
+            <w:r>
+              <w:rPr>
+                <w:color w:val="1F497D"/>
+              </w:rPr>
+              <w:fldChar w:fldCharType="begin"/>
+            </w:r>
+            <w:r>
+              <w:rPr>
+                <w:color w:val="1F497D"/>
+              </w:rPr>
               <w:instrText xml:space="preserve"> </w:instrText>
             </w:r>
             <w:r>
               <w:rPr>
                 <w:color w:val="1F497D"/>
               </w:rPr>
-              <w:instrText>INCLUDEPICTURE  "http://www.u</w:instrText>
-            </w:r>
-            <w:r>
-              <w:rPr>
-                <w:color w:val="1F497D"/>
-              </w:rPr>
-              <w:instrText>ow.edu.au/content/groups/public/@web/documents/siteelement/uow171491.png" \* MERGEFORMATINET</w:instrText>
+              <w:instrText>INCLUDEPICTURE  "http://www.uow.edu.au/content/groups/public/@web/documents/siteelement/uow171491.png" \* MERGEFORMATINET</w:instrText>
             </w:r>
             <w:r>
               <w:rPr>
@@ -31052,6 +30271,12 @@
                   <v:imagedata r:id="rId39" r:href="rId41"/>
                 </v:shape>
               </w:pict>
+            </w:r>
+            <w:r>
+              <w:rPr>
+                <w:color w:val="1F497D"/>
+              </w:rPr>
+              <w:fldChar w:fldCharType="end"/>
             </w:r>
             <w:r>
               <w:rPr>
@@ -34352,8 +33577,6 @@
       <w:r>
         <w:t xml:space="preserve">Sub versoning </w:t>
       </w:r>
-      <w:bookmarkStart w:id="46" w:name="_GoBack"/>
-      <w:bookmarkEnd w:id="46"/>
     </w:p>
     <w:sectPr>
       <w:headerReference w:type="first" r:id="rId42"/>
@@ -34423,7 +33646,7 @@
           <w:rPr>
             <w:noProof/>
           </w:rPr>
-          <w:t>43</w:t>
+          <w:t>39</w:t>
         </w:r>
         <w:r>
           <w:rPr>
@@ -45727,6 +44950,7 @@
     <w:rsidRoot w:val="007C30A2"/>
     <w:rsid w:val="001B5762"/>
     <w:rsid w:val="004D17A6"/>
+    <w:rsid w:val="00501293"/>
     <w:rsid w:val="007C30A2"/>
     <w:rsid w:val="0093788A"/>
     <w:rsid w:val="00DD30AA"/>
@@ -46514,6 +45738,11 @@
 
 <file path=customXml/item1.xml><?xml version="1.0" encoding="utf-8"?>
 <?mso-contentType ?>
+<SharedContentType xmlns="Microsoft.SharePoint.Taxonomy.ContentTypeSync" SourceId="484684f9-74e8-4f5a-94cf-142c6c4827b6" ContentTypeId="0x010100962DFF862C9EAB46B963C57E198A458F01" PreviousValue="false"/>
+</file>
+
+<file path=customXml/item2.xml><?xml version="1.0" encoding="utf-8"?>
+<?mso-contentType ?>
 <FormTemplates xmlns="http://schemas.microsoft.com/sharepoint/v3/contenttype/forms">
   <Display>DocumentLibraryForm</Display>
   <Edit>DocumentLibraryForm</Edit>
@@ -46521,26 +45750,7 @@
 </FormTemplates>
 </file>
 
-<file path=customXml/item2.xml><?xml version="1.0" encoding="utf-8"?>
-<?mso-contentType ?>
-<SharedContentType xmlns="Microsoft.SharePoint.Taxonomy.ContentTypeSync" SourceId="484684f9-74e8-4f5a-94cf-142c6c4827b6" ContentTypeId="0x010100962DFF862C9EAB46B963C57E198A458F01" PreviousValue="false"/>
-</file>
-
 <file path=customXml/item3.xml><?xml version="1.0" encoding="utf-8"?>
-<p:properties xmlns:p="http://schemas.microsoft.com/office/2006/metadata/properties" xmlns:xsi="http://www.w3.org/2001/XMLSchema-instance" xmlns:pc="http://schemas.microsoft.com/office/infopath/2007/PartnerControls">
-  <documentManagement>
-    <TaxKeywordTaxHTField xmlns="66e53fdd-0edc-491d-b174-768dab746041">
-      <Terms xmlns="http://schemas.microsoft.com/office/infopath/2007/PartnerControls"/>
-    </TaxKeywordTaxHTField>
-    <CMMIProjectStructure_1 xmlns="3cd00cf3-a1e6-4dec-8f91-92516dbf9826">
-      <Terms xmlns="http://schemas.microsoft.com/office/infopath/2007/PartnerControls"/>
-    </CMMIProjectStructure_1>
-    <TaxCatchAll xmlns="66e53fdd-0edc-491d-b174-768dab746041"/>
-  </documentManagement>
-</p:properties>
-</file>
-
-<file path=customXml/item4.xml><?xml version="1.0" encoding="utf-8"?>
 <ct:contentTypeSchema xmlns:ct="http://schemas.microsoft.com/office/2006/metadata/contentType" xmlns:ma="http://schemas.microsoft.com/office/2006/metadata/properties/metaAttributes" ct:_="" ma:_="" ma:contentTypeName="NCS Project Document" ma:contentTypeID="0x010100962DFF862C9EAB46B963C57E198A458F01007CF68A0E84011C4389B06CDFD9EC9072" ma:contentTypeVersion="1" ma:contentTypeDescription="Use this Content Type to publish CTH instead of NCS Project Document Definition" ma:contentTypeScope="" ma:versionID="51589362e25832e17dfe1c705d79b40f">
   <xsd:schema xmlns:xsd="http://www.w3.org/2001/XMLSchema" xmlns:xs="http://www.w3.org/2001/XMLSchema" xmlns:p="http://schemas.microsoft.com/office/2006/metadata/properties" xmlns:ns2="3cd00cf3-a1e6-4dec-8f91-92516dbf9826" xmlns:ns3="66e53fdd-0edc-491d-b174-768dab746041" targetNamespace="http://schemas.microsoft.com/office/2006/metadata/properties" ma:root="true" ma:fieldsID="0006c9dde262d88c41e9461d94ee34bd" ns2:_="" ns3:_="">
     <xsd:import namespace="3cd00cf3-a1e6-4dec-8f91-92516dbf9826"/>
@@ -46705,11 +45915,33 @@
 </ct:contentTypeSchema>
 </file>
 
+<file path=customXml/item4.xml><?xml version="1.0" encoding="utf-8"?>
+<p:properties xmlns:p="http://schemas.microsoft.com/office/2006/metadata/properties" xmlns:xsi="http://www.w3.org/2001/XMLSchema-instance" xmlns:pc="http://schemas.microsoft.com/office/infopath/2007/PartnerControls">
+  <documentManagement>
+    <TaxKeywordTaxHTField xmlns="66e53fdd-0edc-491d-b174-768dab746041">
+      <Terms xmlns="http://schemas.microsoft.com/office/infopath/2007/PartnerControls"/>
+    </TaxKeywordTaxHTField>
+    <CMMIProjectStructure_1 xmlns="3cd00cf3-a1e6-4dec-8f91-92516dbf9826">
+      <Terms xmlns="http://schemas.microsoft.com/office/infopath/2007/PartnerControls"/>
+    </CMMIProjectStructure_1>
+    <TaxCatchAll xmlns="66e53fdd-0edc-491d-b174-768dab746041"/>
+  </documentManagement>
+</p:properties>
+</file>
+
 <file path=customXml/item5.xml><?xml version="1.0" encoding="utf-8"?>
 <b:Sources xmlns:b="http://schemas.openxmlformats.org/officeDocument/2006/bibliography" xmlns="http://schemas.openxmlformats.org/officeDocument/2006/bibliography" SelectedStyle="\APA.XSL" StyleName="APA"/>
 </file>
 
 <file path=customXml/itemProps1.xml><?xml version="1.0" encoding="utf-8"?>
+<ds:datastoreItem xmlns:ds="http://schemas.openxmlformats.org/officeDocument/2006/customXml" ds:itemID="{ED02A5BA-351A-4051-823A-E7A35B17DF7F}">
+  <ds:schemaRefs>
+    <ds:schemaRef ds:uri="Microsoft.SharePoint.Taxonomy.ContentTypeSync"/>
+  </ds:schemaRefs>
+</ds:datastoreItem>
+</file>
+
+<file path=customXml/itemProps2.xml><?xml version="1.0" encoding="utf-8"?>
 <ds:datastoreItem xmlns:ds="http://schemas.openxmlformats.org/officeDocument/2006/customXml" ds:itemID="{B1692DD9-77C1-4067-9E6C-618ECB3B9E99}">
   <ds:schemaRefs>
     <ds:schemaRef ds:uri="http://schemas.microsoft.com/sharepoint/v3/contenttype/forms"/>
@@ -46717,26 +45949,7 @@
 </ds:datastoreItem>
 </file>
 
-<file path=customXml/itemProps2.xml><?xml version="1.0" encoding="utf-8"?>
-<ds:datastoreItem xmlns:ds="http://schemas.openxmlformats.org/officeDocument/2006/customXml" ds:itemID="{ED02A5BA-351A-4051-823A-E7A35B17DF7F}">
-  <ds:schemaRefs>
-    <ds:schemaRef ds:uri="Microsoft.SharePoint.Taxonomy.ContentTypeSync"/>
-  </ds:schemaRefs>
-</ds:datastoreItem>
-</file>
-
 <file path=customXml/itemProps3.xml><?xml version="1.0" encoding="utf-8"?>
-<ds:datastoreItem xmlns:ds="http://schemas.openxmlformats.org/officeDocument/2006/customXml" ds:itemID="{2A7F3422-7DD1-4D4A-8AB1-47D7ACFDCA98}">
-  <ds:schemaRefs>
-    <ds:schemaRef ds:uri="http://schemas.microsoft.com/office/2006/metadata/properties"/>
-    <ds:schemaRef ds:uri="http://schemas.microsoft.com/office/infopath/2007/PartnerControls"/>
-    <ds:schemaRef ds:uri="66e53fdd-0edc-491d-b174-768dab746041"/>
-    <ds:schemaRef ds:uri="3cd00cf3-a1e6-4dec-8f91-92516dbf9826"/>
-  </ds:schemaRefs>
-</ds:datastoreItem>
-</file>
-
-<file path=customXml/itemProps4.xml><?xml version="1.0" encoding="utf-8"?>
 <ds:datastoreItem xmlns:ds="http://schemas.openxmlformats.org/officeDocument/2006/customXml" ds:itemID="{135D27D6-8FF2-4C0B-89E9-4F93D1719AB5}">
   <ds:schemaRefs>
     <ds:schemaRef ds:uri="http://schemas.microsoft.com/office/2006/metadata/contentType"/>
@@ -46755,8 +45968,19 @@
 </ds:datastoreItem>
 </file>
 
+<file path=customXml/itemProps4.xml><?xml version="1.0" encoding="utf-8"?>
+<ds:datastoreItem xmlns:ds="http://schemas.openxmlformats.org/officeDocument/2006/customXml" ds:itemID="{2A7F3422-7DD1-4D4A-8AB1-47D7ACFDCA98}">
+  <ds:schemaRefs>
+    <ds:schemaRef ds:uri="http://schemas.microsoft.com/office/2006/metadata/properties"/>
+    <ds:schemaRef ds:uri="http://schemas.microsoft.com/office/infopath/2007/PartnerControls"/>
+    <ds:schemaRef ds:uri="66e53fdd-0edc-491d-b174-768dab746041"/>
+    <ds:schemaRef ds:uri="3cd00cf3-a1e6-4dec-8f91-92516dbf9826"/>
+  </ds:schemaRefs>
+</ds:datastoreItem>
+</file>
+
 <file path=customXml/itemProps5.xml><?xml version="1.0" encoding="utf-8"?>
-<ds:datastoreItem xmlns:ds="http://schemas.openxmlformats.org/officeDocument/2006/customXml" ds:itemID="{9F9CA389-0D49-44AE-8316-F71005F582A5}">
+<ds:datastoreItem xmlns:ds="http://schemas.openxmlformats.org/officeDocument/2006/customXml" ds:itemID="{8F6A5BEC-C2E1-40B9-AEAC-6821DC30D43A}">
   <ds:schemaRefs>
     <ds:schemaRef ds:uri="http://schemas.openxmlformats.org/officeDocument/2006/bibliography"/>
   </ds:schemaRefs>

</xml_diff>